<commit_message>
Lab 4 on Computational Math finished
</commit_message>
<xml_diff>
--- a/Radiotechnics_Labs/6_sem/Lab77/Рекомендации по выполнению лабораторной работы 77.docx
+++ b/Radiotechnics_Labs/6_sem/Lab77/Рекомендации по выполнению лабораторной работы 77.docx
@@ -1,6 +1,6 @@
 
 <file path=word/document.xml><?xml version="1.0" encoding="utf-8"?>
-<w:document xmlns:wpc="http://schemas.microsoft.com/office/word/2010/wordprocessingCanvas" xmlns:mc="http://schemas.openxmlformats.org/markup-compatibility/2006" xmlns:o="urn:schemas-microsoft-com:office:office" xmlns:r="http://schemas.openxmlformats.org/officeDocument/2006/relationships" xmlns:m="http://schemas.openxmlformats.org/officeDocument/2006/math" xmlns:v="urn:schemas-microsoft-com:vml" xmlns:wp14="http://schemas.microsoft.com/office/word/2010/wordprocessingDrawing" xmlns:wp="http://schemas.openxmlformats.org/drawingml/2006/wordprocessingDrawing" xmlns:w10="urn:schemas-microsoft-com:office:word" xmlns:w="http://schemas.openxmlformats.org/wordprocessingml/2006/main" xmlns:w14="http://schemas.microsoft.com/office/word/2010/wordml" xmlns:wpg="http://schemas.microsoft.com/office/word/2010/wordprocessingGroup" xmlns:wpi="http://schemas.microsoft.com/office/word/2010/wordprocessingInk" xmlns:wne="http://schemas.microsoft.com/office/word/2006/wordml" xmlns:wps="http://schemas.microsoft.com/office/word/2010/wordprocessingShape" mc:Ignorable="w14 wp14">
+<w:document xmlns:wpc="http://schemas.microsoft.com/office/word/2010/wordprocessingCanvas" xmlns:cx="http://schemas.microsoft.com/office/drawing/2014/chartex" xmlns:cx1="http://schemas.microsoft.com/office/drawing/2015/9/8/chartex" xmlns:cx2="http://schemas.microsoft.com/office/drawing/2015/10/21/chartex" xmlns:cx3="http://schemas.microsoft.com/office/drawing/2016/5/9/chartex" xmlns:cx4="http://schemas.microsoft.com/office/drawing/2016/5/10/chartex" xmlns:cx5="http://schemas.microsoft.com/office/drawing/2016/5/11/chartex" xmlns:cx6="http://schemas.microsoft.com/office/drawing/2016/5/12/chartex" xmlns:cx7="http://schemas.microsoft.com/office/drawing/2016/5/13/chartex" xmlns:cx8="http://schemas.microsoft.com/office/drawing/2016/5/14/chartex" xmlns:mc="http://schemas.openxmlformats.org/markup-compatibility/2006" xmlns:aink="http://schemas.microsoft.com/office/drawing/2016/ink" xmlns:am3d="http://schemas.microsoft.com/office/drawing/2017/model3d" xmlns:o="urn:schemas-microsoft-com:office:office" xmlns:r="http://schemas.openxmlformats.org/officeDocument/2006/relationships" xmlns:m="http://schemas.openxmlformats.org/officeDocument/2006/math" xmlns:v="urn:schemas-microsoft-com:vml" xmlns:wp14="http://schemas.microsoft.com/office/word/2010/wordprocessingDrawing" xmlns:wp="http://schemas.openxmlformats.org/drawingml/2006/wordprocessingDrawing" xmlns:w10="urn:schemas-microsoft-com:office:word" xmlns:w="http://schemas.openxmlformats.org/wordprocessingml/2006/main" xmlns:w14="http://schemas.microsoft.com/office/word/2010/wordml" xmlns:w15="http://schemas.microsoft.com/office/word/2012/wordml" xmlns:w16cid="http://schemas.microsoft.com/office/word/2016/wordml/cid" xmlns:w16se="http://schemas.microsoft.com/office/word/2015/wordml/symex" xmlns:wpg="http://schemas.microsoft.com/office/word/2010/wordprocessingGroup" xmlns:wpi="http://schemas.microsoft.com/office/word/2010/wordprocessingInk" xmlns:wne="http://schemas.microsoft.com/office/word/2006/wordml" xmlns:wps="http://schemas.microsoft.com/office/word/2010/wordprocessingShape" mc:Ignorable="w14 w15 w16se w16cid wp14">
   <w:body>
     <w:p>
       <w:pPr>
@@ -15,7 +15,41 @@
           <w:sz w:val="32"/>
           <w:szCs w:val="32"/>
         </w:rPr>
-        <w:t>Рекомендации по выполнению лабораторной работы №</w:t>
+        <w:t xml:space="preserve">Рекомендации по </w:t>
+      </w:r>
+      <w:proofErr w:type="spellStart"/>
+      <w:r>
+        <w:rPr>
+          <w:sz w:val="32"/>
+          <w:szCs w:val="32"/>
+        </w:rPr>
+        <w:t>выполн</w:t>
+      </w:r>
+      <w:proofErr w:type="spellEnd"/>
+      <w:r>
+        <w:rPr>
+          <w:sz w:val="32"/>
+          <w:szCs w:val="32"/>
+        </w:rPr>
+        <w:t xml:space="preserve"> </w:t>
+      </w:r>
+      <w:bookmarkStart w:id="0" w:name="_GoBack"/>
+      <w:bookmarkEnd w:id="0"/>
+      <w:proofErr w:type="spellStart"/>
+      <w:r>
+        <w:rPr>
+          <w:sz w:val="32"/>
+          <w:szCs w:val="32"/>
+        </w:rPr>
+        <w:t>ению</w:t>
+      </w:r>
+      <w:proofErr w:type="spellEnd"/>
+      <w:r>
+        <w:rPr>
+          <w:sz w:val="32"/>
+          <w:szCs w:val="32"/>
+        </w:rPr>
+        <w:t xml:space="preserve"> лабораторной работы №</w:t>
       </w:r>
       <w:r>
         <w:rPr>
@@ -270,7 +304,6 @@
         </w:rPr>
         <w:t>а) Соединить вход усилителя с землей (</w:t>
       </w:r>
-      <w:proofErr w:type="gramStart"/>
       <w:r>
         <w:rPr>
           <w:sz w:val="28"/>
@@ -280,7 +313,6 @@
         <w:t>U</w:t>
       </w:r>
       <w:proofErr w:type="spellStart"/>
-      <w:proofErr w:type="gramEnd"/>
       <w:r>
         <w:rPr>
           <w:sz w:val="28"/>
@@ -480,14 +512,7 @@
           <w:sz w:val="28"/>
           <w:szCs w:val="28"/>
         </w:rPr>
-        <w:t xml:space="preserve"> </w:t>
-      </w:r>
-      <w:r>
-        <w:rPr>
-          <w:sz w:val="28"/>
-          <w:szCs w:val="28"/>
-        </w:rPr>
-        <w:t>(упражнение 14 Задания к лабораторной работе 77)</w:t>
+        <w:t xml:space="preserve"> (упражнение 14 Задания к лабораторной работе 77)</w:t>
       </w:r>
       <w:r>
         <w:rPr>
@@ -548,23 +573,7 @@
           <w:sz w:val="28"/>
           <w:szCs w:val="28"/>
         </w:rPr>
-        <w:t xml:space="preserve"> = 0. Подать на вход схемы синусоидальное напряжение низкой частоты, убедиться, что на выходе будут прямоугольные колебания той же частоты. Уменьшая напряжение на входе, найти напряжение, при котором сигнал на выходе исчезает. Сравнить это значение с </w:t>
-      </w:r>
-      <w:proofErr w:type="gramStart"/>
-      <w:r>
-        <w:rPr>
-          <w:sz w:val="28"/>
-          <w:szCs w:val="28"/>
-        </w:rPr>
-        <w:t>расчетным</w:t>
-      </w:r>
-      <w:proofErr w:type="gramEnd"/>
-      <w:r>
-        <w:rPr>
-          <w:sz w:val="28"/>
-          <w:szCs w:val="28"/>
-        </w:rPr>
-        <w:t>.</w:t>
+        <w:t xml:space="preserve"> = 0. Подать на вход схемы синусоидальное напряжение низкой частоты, убедиться, что на выходе будут прямоугольные колебания той же частоты. Уменьшая напряжение на входе, найти напряжение, при котором сигнал на выходе исчезает. Сравнить это значение с расчетным.</w:t>
       </w:r>
     </w:p>
     <w:p>
@@ -629,7 +638,6 @@
         </w:rPr>
         <w:t>=100 кОм и конденсатор</w:t>
       </w:r>
-      <w:proofErr w:type="gramStart"/>
       <w:r>
         <w:rPr>
           <w:sz w:val="28"/>
@@ -642,15 +650,7 @@
           <w:sz w:val="28"/>
           <w:szCs w:val="28"/>
         </w:rPr>
-        <w:t xml:space="preserve"> С</w:t>
-      </w:r>
-      <w:proofErr w:type="gramEnd"/>
-      <w:r>
-        <w:rPr>
-          <w:sz w:val="28"/>
-          <w:szCs w:val="28"/>
-        </w:rPr>
-        <w:t>=0,33 мк</w:t>
+        <w:t xml:space="preserve"> С=0,33 мк</w:t>
       </w:r>
       <w:r>
         <w:rPr>
@@ -682,7 +682,7 @@
           <w:sz w:val="28"/>
           <w:szCs w:val="28"/>
         </w:rPr>
-        <w:t>Измерить период выходного прямоугольного колебания. Измерить амплитуду сигнала на выводе 3 операционного усилителя (сигнал прямоугольной формы</w:t>
+        <w:t xml:space="preserve">Измерить период выходного прямоугольного колебания. Измерить амплитуду сигнала на выводе 3 операционного усилителя (сигнал прямоугольной </w:t>
       </w:r>
       <w:proofErr w:type="gramStart"/>
       <w:r>
@@ -690,7 +690,7 @@
           <w:sz w:val="28"/>
           <w:szCs w:val="28"/>
         </w:rPr>
-        <w:t>)и</w:t>
+        <w:t>формы)и</w:t>
       </w:r>
       <w:proofErr w:type="gramEnd"/>
       <w:r>
@@ -728,23 +728,7 @@
           <w:sz w:val="28"/>
           <w:szCs w:val="28"/>
         </w:rPr>
-        <w:t>=0.33 мкФ), а период повторения Т</w:t>
-      </w:r>
-      <w:proofErr w:type="gramStart"/>
-      <w:r>
-        <w:rPr>
-          <w:sz w:val="28"/>
-          <w:szCs w:val="28"/>
-        </w:rPr>
-        <w:t>0</w:t>
-      </w:r>
-      <w:proofErr w:type="gramEnd"/>
-      <w:r>
-        <w:rPr>
-          <w:sz w:val="28"/>
-          <w:szCs w:val="28"/>
-        </w:rPr>
-        <w:t xml:space="preserve"> будет с хорошей точностью равен теоретическому значению.</w:t>
+        <w:t>=0.33 мкФ), а период повторения Т0 будет с хорошей точностью равен теоретическому значению.</w:t>
       </w:r>
     </w:p>
     <w:p>
@@ -769,23 +753,7 @@
           <w:sz w:val="28"/>
           <w:szCs w:val="28"/>
         </w:rPr>
-        <w:t>, уменьшив емкость конденсатора</w:t>
-      </w:r>
-      <w:proofErr w:type="gramStart"/>
-      <w:r>
-        <w:rPr>
-          <w:sz w:val="28"/>
-          <w:szCs w:val="28"/>
-        </w:rPr>
-        <w:t xml:space="preserve"> С</w:t>
-      </w:r>
-      <w:proofErr w:type="gramEnd"/>
-      <w:r>
-        <w:rPr>
-          <w:sz w:val="28"/>
-          <w:szCs w:val="28"/>
-        </w:rPr>
-        <w:t xml:space="preserve"> в 100 раз (С=3,3 </w:t>
+        <w:t xml:space="preserve">, уменьшив емкость конденсатора С в 100 раз (С=3,3 </w:t>
       </w:r>
       <w:proofErr w:type="spellStart"/>
       <w:r>
@@ -826,23 +794,7 @@
           <w:sz w:val="28"/>
           <w:szCs w:val="28"/>
         </w:rPr>
-        <w:t xml:space="preserve"> Это время характеризует скорость переключения для данного операционного усилителя (В/</w:t>
-      </w:r>
-      <w:proofErr w:type="spellStart"/>
-      <w:r>
-        <w:rPr>
-          <w:sz w:val="28"/>
-          <w:szCs w:val="28"/>
-        </w:rPr>
-        <w:t>мкс</w:t>
-      </w:r>
-      <w:proofErr w:type="spellEnd"/>
-      <w:r>
-        <w:rPr>
-          <w:sz w:val="28"/>
-          <w:szCs w:val="28"/>
-        </w:rPr>
-        <w:t>).</w:t>
+        <w:t xml:space="preserve"> Это время характеризует скорость переключения для данного операционного усилителя (В/мкс).</w:t>
       </w:r>
     </w:p>
     <w:p>
@@ -864,8 +816,6 @@
           <w:szCs w:val="28"/>
         </w:rPr>
       </w:pPr>
-      <w:bookmarkStart w:id="0" w:name="_GoBack"/>
-      <w:bookmarkEnd w:id="0"/>
     </w:p>
     <w:sectPr>
       <w:pgSz w:w="11906" w:h="16838"/>
@@ -878,8 +828,8 @@
 </file>
 
 <file path=word/numbering.xml><?xml version="1.0" encoding="utf-8"?>
-<w:numbering xmlns:wpc="http://schemas.microsoft.com/office/word/2010/wordprocessingCanvas" xmlns:mc="http://schemas.openxmlformats.org/markup-compatibility/2006" xmlns:o="urn:schemas-microsoft-com:office:office" xmlns:r="http://schemas.openxmlformats.org/officeDocument/2006/relationships" xmlns:m="http://schemas.openxmlformats.org/officeDocument/2006/math" xmlns:v="urn:schemas-microsoft-com:vml" xmlns:wp14="http://schemas.microsoft.com/office/word/2010/wordprocessingDrawing" xmlns:wp="http://schemas.openxmlformats.org/drawingml/2006/wordprocessingDrawing" xmlns:w10="urn:schemas-microsoft-com:office:word" xmlns:w="http://schemas.openxmlformats.org/wordprocessingml/2006/main" xmlns:w14="http://schemas.microsoft.com/office/word/2010/wordml" xmlns:wpg="http://schemas.microsoft.com/office/word/2010/wordprocessingGroup" xmlns:wpi="http://schemas.microsoft.com/office/word/2010/wordprocessingInk" xmlns:wne="http://schemas.microsoft.com/office/word/2006/wordml" xmlns:wps="http://schemas.microsoft.com/office/word/2010/wordprocessingShape" mc:Ignorable="w14 wp14">
-  <w:abstractNum w:abstractNumId="0">
+<w:numbering xmlns:wpc="http://schemas.microsoft.com/office/word/2010/wordprocessingCanvas" xmlns:cx="http://schemas.microsoft.com/office/drawing/2014/chartex" xmlns:cx1="http://schemas.microsoft.com/office/drawing/2015/9/8/chartex" xmlns:cx2="http://schemas.microsoft.com/office/drawing/2015/10/21/chartex" xmlns:cx3="http://schemas.microsoft.com/office/drawing/2016/5/9/chartex" xmlns:cx4="http://schemas.microsoft.com/office/drawing/2016/5/10/chartex" xmlns:cx5="http://schemas.microsoft.com/office/drawing/2016/5/11/chartex" xmlns:cx6="http://schemas.microsoft.com/office/drawing/2016/5/12/chartex" xmlns:cx7="http://schemas.microsoft.com/office/drawing/2016/5/13/chartex" xmlns:cx8="http://schemas.microsoft.com/office/drawing/2016/5/14/chartex" xmlns:mc="http://schemas.openxmlformats.org/markup-compatibility/2006" xmlns:aink="http://schemas.microsoft.com/office/drawing/2016/ink" xmlns:am3d="http://schemas.microsoft.com/office/drawing/2017/model3d" xmlns:o="urn:schemas-microsoft-com:office:office" xmlns:r="http://schemas.openxmlformats.org/officeDocument/2006/relationships" xmlns:m="http://schemas.openxmlformats.org/officeDocument/2006/math" xmlns:v="urn:schemas-microsoft-com:vml" xmlns:wp14="http://schemas.microsoft.com/office/word/2010/wordprocessingDrawing" xmlns:wp="http://schemas.openxmlformats.org/drawingml/2006/wordprocessingDrawing" xmlns:w10="urn:schemas-microsoft-com:office:word" xmlns:w="http://schemas.openxmlformats.org/wordprocessingml/2006/main" xmlns:w14="http://schemas.microsoft.com/office/word/2010/wordml" xmlns:w15="http://schemas.microsoft.com/office/word/2012/wordml" xmlns:w16cid="http://schemas.microsoft.com/office/word/2016/wordml/cid" xmlns:w16se="http://schemas.microsoft.com/office/word/2015/wordml/symex" xmlns:wpg="http://schemas.microsoft.com/office/word/2010/wordprocessingGroup" xmlns:wpi="http://schemas.microsoft.com/office/word/2010/wordprocessingInk" xmlns:wne="http://schemas.microsoft.com/office/word/2006/wordml" xmlns:wps="http://schemas.microsoft.com/office/word/2010/wordprocessingShape" mc:Ignorable="w14 w15 w16se w16cid wp14">
+  <w:abstractNum w:abstractNumId="0" w15:restartNumberingAfterBreak="0">
     <w:nsid w:val="27CF6C79"/>
     <w:multiLevelType w:val="hybridMultilevel"/>
     <w:tmpl w:val="8FF419F8"/>
@@ -968,7 +918,7 @@
       </w:pPr>
     </w:lvl>
   </w:abstractNum>
-  <w:abstractNum w:abstractNumId="1">
+  <w:abstractNum w:abstractNumId="1" w15:restartNumberingAfterBreak="0">
     <w:nsid w:val="37865A7E"/>
     <w:multiLevelType w:val="hybridMultilevel"/>
     <w:tmpl w:val="8A8824E4"/>
@@ -1057,7 +1007,7 @@
       </w:pPr>
     </w:lvl>
   </w:abstractNum>
-  <w:abstractNum w:abstractNumId="2">
+  <w:abstractNum w:abstractNumId="2" w15:restartNumberingAfterBreak="0">
     <w:nsid w:val="3A836F0A"/>
     <w:multiLevelType w:val="hybridMultilevel"/>
     <w:tmpl w:val="F3AC9890"/>
@@ -1159,7 +1109,7 @@
 </file>
 
 <file path=word/styles.xml><?xml version="1.0" encoding="utf-8"?>
-<w:styles xmlns:mc="http://schemas.openxmlformats.org/markup-compatibility/2006" xmlns:r="http://schemas.openxmlformats.org/officeDocument/2006/relationships" xmlns:w="http://schemas.openxmlformats.org/wordprocessingml/2006/main" xmlns:w14="http://schemas.microsoft.com/office/word/2010/wordml" mc:Ignorable="w14">
+<w:styles xmlns:mc="http://schemas.openxmlformats.org/markup-compatibility/2006" xmlns:r="http://schemas.openxmlformats.org/officeDocument/2006/relationships" xmlns:w="http://schemas.openxmlformats.org/wordprocessingml/2006/main" xmlns:w14="http://schemas.microsoft.com/office/word/2010/wordml" xmlns:w15="http://schemas.microsoft.com/office/word/2012/wordml" xmlns:w16cid="http://schemas.microsoft.com/office/word/2016/wordml/cid" xmlns:w16se="http://schemas.microsoft.com/office/word/2015/wordml/symex" mc:Ignorable="w14 w15 w16se w16cid">
   <w:docDefaults>
     <w:rPrDefault>
       <w:rPr>
@@ -1175,346 +1125,382 @@
       </w:pPr>
     </w:pPrDefault>
   </w:docDefaults>
-  <w:latentStyles w:defLockedState="0" w:defUIPriority="99" w:defSemiHidden="1" w:defUnhideWhenUsed="1" w:defQFormat="0" w:count="267">
-    <w:lsdException w:name="Normal" w:semiHidden="0" w:uiPriority="0" w:unhideWhenUsed="0" w:qFormat="1"/>
-    <w:lsdException w:name="heading 1" w:semiHidden="0" w:uiPriority="9" w:unhideWhenUsed="0" w:qFormat="1"/>
-    <w:lsdException w:name="heading 2" w:uiPriority="9" w:qFormat="1"/>
-    <w:lsdException w:name="heading 3" w:uiPriority="9" w:qFormat="1"/>
-    <w:lsdException w:name="heading 4" w:uiPriority="9" w:qFormat="1"/>
-    <w:lsdException w:name="heading 5" w:uiPriority="9" w:qFormat="1"/>
-    <w:lsdException w:name="heading 6" w:uiPriority="9" w:qFormat="1"/>
-    <w:lsdException w:name="heading 7" w:uiPriority="9" w:qFormat="1"/>
-    <w:lsdException w:name="heading 8" w:uiPriority="9" w:qFormat="1"/>
-    <w:lsdException w:name="heading 9" w:uiPriority="9" w:qFormat="1"/>
-    <w:lsdException w:name="toc 1" w:uiPriority="39"/>
-    <w:lsdException w:name="toc 2" w:uiPriority="39"/>
-    <w:lsdException w:name="toc 3" w:uiPriority="39"/>
-    <w:lsdException w:name="toc 4" w:uiPriority="39"/>
-    <w:lsdException w:name="toc 5" w:uiPriority="39"/>
-    <w:lsdException w:name="toc 6" w:uiPriority="39"/>
-    <w:lsdException w:name="toc 7" w:uiPriority="39"/>
-    <w:lsdException w:name="toc 8" w:uiPriority="39"/>
-    <w:lsdException w:name="toc 9" w:uiPriority="39"/>
-    <w:lsdException w:name="caption" w:uiPriority="35" w:qFormat="1"/>
-    <w:lsdException w:name="Title" w:semiHidden="0" w:uiPriority="10" w:unhideWhenUsed="0" w:qFormat="1"/>
-    <w:lsdException w:name="Default Paragraph Font" w:uiPriority="1"/>
-    <w:lsdException w:name="Subtitle" w:semiHidden="0" w:uiPriority="11" w:unhideWhenUsed="0" w:qFormat="1"/>
-    <w:lsdException w:name="Strong" w:semiHidden="0" w:uiPriority="22" w:unhideWhenUsed="0" w:qFormat="1"/>
-    <w:lsdException w:name="Emphasis" w:semiHidden="0" w:uiPriority="20" w:unhideWhenUsed="0" w:qFormat="1"/>
-    <w:lsdException w:name="Table Grid" w:semiHidden="0" w:uiPriority="59" w:unhideWhenUsed="0"/>
-    <w:lsdException w:name="Placeholder Text" w:unhideWhenUsed="0"/>
-    <w:lsdException w:name="No Spacing" w:semiHidden="0" w:uiPriority="1" w:unhideWhenUsed="0" w:qFormat="1"/>
-    <w:lsdException w:name="Light Shading" w:semiHidden="0" w:uiPriority="60" w:unhideWhenUsed="0"/>
-    <w:lsdException w:name="Light List" w:semiHidden="0" w:uiPriority="61" w:unhideWhenUsed="0"/>
-    <w:lsdException w:name="Light Grid" w:semiHidden="0" w:uiPriority="62" w:unhideWhenUsed="0"/>
-    <w:lsdException w:name="Medium Shading 1" w:semiHidden="0" w:uiPriority="63" w:unhideWhenUsed="0"/>
-    <w:lsdException w:name="Medium Shading 2" w:semiHidden="0" w:uiPriority="64" w:unhideWhenUsed="0"/>
-    <w:lsdException w:name="Medium List 1" w:semiHidden="0" w:uiPriority="65" w:unhideWhenUsed="0"/>
-    <w:lsdException w:name="Medium List 2" w:semiHidden="0" w:uiPriority="66" w:unhideWhenUsed="0"/>
-    <w:lsdException w:name="Medium Grid 1" w:semiHidden="0" w:uiPriority="67" w:unhideWhenUsed="0"/>
-    <w:lsdException w:name="Medium Grid 2" w:semiHidden="0" w:uiPriority="68" w:unhideWhenUsed="0"/>
-    <w:lsdException w:name="Medium Grid 3" w:semiHidden="0" w:uiPriority="69" w:unhideWhenUsed="0"/>
-    <w:lsdException w:name="Dark List" w:semiHidden="0" w:uiPriority="70" w:unhideWhenUsed="0"/>
-    <w:lsdException w:name="Colorful Shading" w:semiHidden="0" w:uiPriority="71" w:unhideWhenUsed="0"/>
-    <w:lsdException w:name="Colorful List" w:semiHidden="0" w:uiPriority="72" w:unhideWhenUsed="0"/>
-    <w:lsdException w:name="Colorful Grid" w:semiHidden="0" w:uiPriority="73" w:unhideWhenUsed="0"/>
-    <w:lsdException w:name="Light Shading Accent 1" w:semiHidden="0" w:uiPriority="60" w:unhideWhenUsed="0"/>
-    <w:lsdException w:name="Light List Accent 1" w:semiHidden="0" w:uiPriority="61" w:unhideWhenUsed="0"/>
-    <w:lsdException w:name="Light Grid Accent 1" w:semiHidden="0" w:uiPriority="62" w:unhideWhenUsed="0"/>
-    <w:lsdException w:name="Medium Shading 1 Accent 1" w:semiHidden="0" w:uiPriority="63" w:unhideWhenUsed="0"/>
-    <w:lsdException w:name="Medium Shading 2 Accent 1" w:semiHidden="0" w:uiPriority="64" w:unhideWhenUsed="0"/>
-    <w:lsdException w:name="Medium List 1 Accent 1" w:semiHidden="0" w:uiPriority="65" w:unhideWhenUsed="0"/>
-    <w:lsdException w:name="Revision" w:unhideWhenUsed="0"/>
-    <w:lsdException w:name="List Paragraph" w:semiHidden="0" w:uiPriority="34" w:unhideWhenUsed="0" w:qFormat="1"/>
-    <w:lsdException w:name="Quote" w:semiHidden="0" w:uiPriority="29" w:unhideWhenUsed="0" w:qFormat="1"/>
-    <w:lsdException w:name="Intense Quote" w:semiHidden="0" w:uiPriority="30" w:unhideWhenUsed="0" w:qFormat="1"/>
-    <w:lsdException w:name="Medium List 2 Accent 1" w:semiHidden="0" w:uiPriority="66" w:unhideWhenUsed="0"/>
-    <w:lsdException w:name="Medium Grid 1 Accent 1" w:semiHidden="0" w:uiPriority="67" w:unhideWhenUsed="0"/>
-    <w:lsdException w:name="Medium Grid 2 Accent 1" w:semiHidden="0" w:uiPriority="68" w:unhideWhenUsed="0"/>
-    <w:lsdException w:name="Medium Grid 3 Accent 1" w:semiHidden="0" w:uiPriority="69" w:unhideWhenUsed="0"/>
-    <w:lsdException w:name="Dark List Accent 1" w:semiHidden="0" w:uiPriority="70" w:unhideWhenUsed="0"/>
-    <w:lsdException w:name="Colorful Shading Accent 1" w:semiHidden="0" w:uiPriority="71" w:unhideWhenUsed="0"/>
-    <w:lsdException w:name="Colorful List Accent 1" w:semiHidden="0" w:uiPriority="72" w:unhideWhenUsed="0"/>
-    <w:lsdException w:name="Colorful Grid Accent 1" w:semiHidden="0" w:uiPriority="73" w:unhideWhenUsed="0"/>
-    <w:lsdException w:name="Light Shading Accent 2" w:semiHidden="0" w:uiPriority="60" w:unhideWhenUsed="0"/>
-    <w:lsdException w:name="Light List Accent 2" w:semiHidden="0" w:uiPriority="61" w:unhideWhenUsed="0"/>
-    <w:lsdException w:name="Light Grid Accent 2" w:semiHidden="0" w:uiPriority="62" w:unhideWhenUsed="0"/>
-    <w:lsdException w:name="Medium Shading 1 Accent 2" w:semiHidden="0" w:uiPriority="63" w:unhideWhenUsed="0"/>
-    <w:lsdException w:name="Medium Shading 2 Accent 2" w:semiHidden="0" w:uiPriority="64" w:unhideWhenUsed="0"/>
-    <w:lsdException w:name="Medium List 1 Accent 2" w:semiHidden="0" w:uiPriority="65" w:unhideWhenUsed="0"/>
-    <w:lsdException w:name="Medium List 2 Accent 2" w:semiHidden="0" w:uiPriority="66" w:unhideWhenUsed="0"/>
-    <w:lsdException w:name="Medium Grid 1 Accent 2" w:semiHidden="0" w:uiPriority="67" w:unhideWhenUsed="0"/>
-    <w:lsdException w:name="Medium Grid 2 Accent 2" w:semiHidden="0" w:uiPriority="68" w:unhideWhenUsed="0"/>
-    <w:lsdException w:name="Medium Grid 3 Accent 2" w:semiHidden="0" w:uiPriority="69" w:unhideWhenUsed="0"/>
-    <w:lsdException w:name="Dark List Accent 2" w:semiHidden="0" w:uiPriority="70" w:unhideWhenUsed="0"/>
-    <w:lsdException w:name="Colorful Shading Accent 2" w:semiHidden="0" w:uiPriority="71" w:unhideWhenUsed="0"/>
-    <w:lsdException w:name="Colorful List Accent 2" w:semiHidden="0" w:uiPriority="72" w:unhideWhenUsed="0"/>
-    <w:lsdException w:name="Colorful Grid Accent 2" w:semiHidden="0" w:uiPriority="73" w:unhideWhenUsed="0"/>
-    <w:lsdException w:name="Light Shading Accent 3" w:semiHidden="0" w:uiPriority="60" w:unhideWhenUsed="0"/>
-    <w:lsdException w:name="Light List Accent 3" w:semiHidden="0" w:uiPriority="61" w:unhideWhenUsed="0"/>
-    <w:lsdException w:name="Light Grid Accent 3" w:semiHidden="0" w:uiPriority="62" w:unhideWhenUsed="0"/>
-    <w:lsdException w:name="Medium Shading 1 Accent 3" w:semiHidden="0" w:uiPriority="63" w:unhideWhenUsed="0"/>
-    <w:lsdException w:name="Medium Shading 2 Accent 3" w:semiHidden="0" w:uiPriority="64" w:unhideWhenUsed="0"/>
-    <w:lsdException w:name="Medium List 1 Accent 3" w:semiHidden="0" w:uiPriority="65" w:unhideWhenUsed="0"/>
-    <w:lsdException w:name="Medium List 2 Accent 3" w:semiHidden="0" w:uiPriority="66" w:unhideWhenUsed="0"/>
-    <w:lsdException w:name="Medium Grid 1 Accent 3" w:semiHidden="0" w:uiPriority="67" w:unhideWhenUsed="0"/>
-    <w:lsdException w:name="Medium Grid 2 Accent 3" w:semiHidden="0" w:uiPriority="68" w:unhideWhenUsed="0"/>
-    <w:lsdException w:name="Medium Grid 3 Accent 3" w:semiHidden="0" w:uiPriority="69" w:unhideWhenUsed="0"/>
-    <w:lsdException w:name="Dark List Accent 3" w:semiHidden="0" w:uiPriority="70" w:unhideWhenUsed="0"/>
-    <w:lsdException w:name="Colorful Shading Accent 3" w:semiHidden="0" w:uiPriority="71" w:unhideWhenUsed="0"/>
-    <w:lsdException w:name="Colorful List Accent 3" w:semiHidden="0" w:uiPriority="72" w:unhideWhenUsed="0"/>
-    <w:lsdException w:name="Colorful Grid Accent 3" w:semiHidden="0" w:uiPriority="73" w:unhideWhenUsed="0"/>
-    <w:lsdException w:name="Light Shading Accent 4" w:semiHidden="0" w:uiPriority="60" w:unhideWhenUsed="0"/>
-    <w:lsdException w:name="Light List Accent 4" w:semiHidden="0" w:uiPriority="61" w:unhideWhenUsed="0"/>
-    <w:lsdException w:name="Light Grid Accent 4" w:semiHidden="0" w:uiPriority="62" w:unhideWhenUsed="0"/>
-    <w:lsdException w:name="Medium Shading 1 Accent 4" w:semiHidden="0" w:uiPriority="63" w:unhideWhenUsed="0"/>
-    <w:lsdException w:name="Medium Shading 2 Accent 4" w:semiHidden="0" w:uiPriority="64" w:unhideWhenUsed="0"/>
-    <w:lsdException w:name="Medium List 1 Accent 4" w:semiHidden="0" w:uiPriority="65" w:unhideWhenUsed="0"/>
-    <w:lsdException w:name="Medium List 2 Accent 4" w:semiHidden="0" w:uiPriority="66" w:unhideWhenUsed="0"/>
-    <w:lsdException w:name="Medium Grid 1 Accent 4" w:semiHidden="0" w:uiPriority="67" w:unhideWhenUsed="0"/>
-    <w:lsdException w:name="Medium Grid 2 Accent 4" w:semiHidden="0" w:uiPriority="68" w:unhideWhenUsed="0"/>
-    <w:lsdException w:name="Medium Grid 3 Accent 4" w:semiHidden="0" w:uiPriority="69" w:unhideWhenUsed="0"/>
-    <w:lsdException w:name="Dark List Accent 4" w:semiHidden="0" w:uiPriority="70" w:unhideWhenUsed="0"/>
-    <w:lsdException w:name="Colorful Shading Accent 4" w:semiHidden="0" w:uiPriority="71" w:unhideWhenUsed="0"/>
-    <w:lsdException w:name="Colorful List Accent 4" w:semiHidden="0" w:uiPriority="72" w:unhideWhenUsed="0"/>
-    <w:lsdException w:name="Colorful Grid Accent 4" w:semiHidden="0" w:uiPriority="73" w:unhideWhenUsed="0"/>
-    <w:lsdException w:name="Light Shading Accent 5" w:semiHidden="0" w:uiPriority="60" w:unhideWhenUsed="0"/>
-    <w:lsdException w:name="Light List Accent 5" w:semiHidden="0" w:uiPriority="61" w:unhideWhenUsed="0"/>
-    <w:lsdException w:name="Light Grid Accent 5" w:semiHidden="0" w:uiPriority="62" w:unhideWhenUsed="0"/>
-    <w:lsdException w:name="Medium Shading 1 Accent 5" w:semiHidden="0" w:uiPriority="63" w:unhideWhenUsed="0"/>
-    <w:lsdException w:name="Medium Shading 2 Accent 5" w:semiHidden="0" w:uiPriority="64" w:unhideWhenUsed="0"/>
-    <w:lsdException w:name="Medium List 1 Accent 5" w:semiHidden="0" w:uiPriority="65" w:unhideWhenUsed="0"/>
-    <w:lsdException w:name="Medium List 2 Accent 5" w:semiHidden="0" w:uiPriority="66" w:unhideWhenUsed="0"/>
-    <w:lsdException w:name="Medium Grid 1 Accent 5" w:semiHidden="0" w:uiPriority="67" w:unhideWhenUsed="0"/>
-    <w:lsdException w:name="Medium Grid 2 Accent 5" w:semiHidden="0" w:uiPriority="68" w:unhideWhenUsed="0"/>
-    <w:lsdException w:name="Medium Grid 3 Accent 5" w:semiHidden="0" w:uiPriority="69" w:unhideWhenUsed="0"/>
-    <w:lsdException w:name="Dark List Accent 5" w:semiHidden="0" w:uiPriority="70" w:unhideWhenUsed="0"/>
-    <w:lsdException w:name="Colorful Shading Accent 5" w:semiHidden="0" w:uiPriority="71" w:unhideWhenUsed="0"/>
-    <w:lsdException w:name="Colorful List Accent 5" w:semiHidden="0" w:uiPriority="72" w:unhideWhenUsed="0"/>
-    <w:lsdException w:name="Colorful Grid Accent 5" w:semiHidden="0" w:uiPriority="73" w:unhideWhenUsed="0"/>
-    <w:lsdException w:name="Light Shading Accent 6" w:semiHidden="0" w:uiPriority="60" w:unhideWhenUsed="0"/>
-    <w:lsdException w:name="Light List Accent 6" w:semiHidden="0" w:uiPriority="61" w:unhideWhenUsed="0"/>
-    <w:lsdException w:name="Light Grid Accent 6" w:semiHidden="0" w:uiPriority="62" w:unhideWhenUsed="0"/>
-    <w:lsdException w:name="Medium Shading 1 Accent 6" w:semiHidden="0" w:uiPriority="63" w:unhideWhenUsed="0"/>
-    <w:lsdException w:name="Medium Shading 2 Accent 6" w:semiHidden="0" w:uiPriority="64" w:unhideWhenUsed="0"/>
-    <w:lsdException w:name="Medium List 1 Accent 6" w:semiHidden="0" w:uiPriority="65" w:unhideWhenUsed="0"/>
-    <w:lsdException w:name="Medium List 2 Accent 6" w:semiHidden="0" w:uiPriority="66" w:unhideWhenUsed="0"/>
-    <w:lsdException w:name="Medium Grid 1 Accent 6" w:semiHidden="0" w:uiPriority="67" w:unhideWhenUsed="0"/>
-    <w:lsdException w:name="Medium Grid 2 Accent 6" w:semiHidden="0" w:uiPriority="68" w:unhideWhenUsed="0"/>
-    <w:lsdException w:name="Medium Grid 3 Accent 6" w:semiHidden="0" w:uiPriority="69" w:unhideWhenUsed="0"/>
-    <w:lsdException w:name="Dark List Accent 6" w:semiHidden="0" w:uiPriority="70" w:unhideWhenUsed="0"/>
-    <w:lsdException w:name="Colorful Shading Accent 6" w:semiHidden="0" w:uiPriority="71" w:unhideWhenUsed="0"/>
-    <w:lsdException w:name="Colorful List Accent 6" w:semiHidden="0" w:uiPriority="72" w:unhideWhenUsed="0"/>
-    <w:lsdException w:name="Colorful Grid Accent 6" w:semiHidden="0" w:uiPriority="73" w:unhideWhenUsed="0"/>
-    <w:lsdException w:name="Subtle Emphasis" w:semiHidden="0" w:uiPriority="19" w:unhideWhenUsed="0" w:qFormat="1"/>
-    <w:lsdException w:name="Intense Emphasis" w:semiHidden="0" w:uiPriority="21" w:unhideWhenUsed="0" w:qFormat="1"/>
-    <w:lsdException w:name="Subtle Reference" w:semiHidden="0" w:uiPriority="31" w:unhideWhenUsed="0" w:qFormat="1"/>
-    <w:lsdException w:name="Intense Reference" w:semiHidden="0" w:uiPriority="32" w:unhideWhenUsed="0" w:qFormat="1"/>
-    <w:lsdException w:name="Book Title" w:semiHidden="0" w:uiPriority="33" w:unhideWhenUsed="0" w:qFormat="1"/>
-    <w:lsdException w:name="Bibliography" w:uiPriority="37"/>
-    <w:lsdException w:name="TOC Heading" w:uiPriority="39" w:qFormat="1"/>
-  </w:latentStyles>
-  <w:style w:type="paragraph" w:default="1" w:styleId="a">
-    <w:name w:val="Normal"/>
-    <w:qFormat/>
-    <w:rsid w:val="007B0FA5"/>
-  </w:style>
-  <w:style w:type="character" w:default="1" w:styleId="a0">
-    <w:name w:val="Default Paragraph Font"/>
-    <w:uiPriority w:val="1"/>
-    <w:semiHidden/>
-    <w:unhideWhenUsed/>
-  </w:style>
-  <w:style w:type="table" w:default="1" w:styleId="a1">
-    <w:name w:val="Normal Table"/>
-    <w:uiPriority w:val="99"/>
-    <w:semiHidden/>
-    <w:unhideWhenUsed/>
-    <w:tblPr>
-      <w:tblInd w:w="0" w:type="dxa"/>
-      <w:tblCellMar>
-        <w:top w:w="0" w:type="dxa"/>
-        <w:left w:w="108" w:type="dxa"/>
-        <w:bottom w:w="0" w:type="dxa"/>
-        <w:right w:w="108" w:type="dxa"/>
-      </w:tblCellMar>
-    </w:tblPr>
-  </w:style>
-  <w:style w:type="numbering" w:default="1" w:styleId="a2">
-    <w:name w:val="No List"/>
-    <w:uiPriority w:val="99"/>
-    <w:semiHidden/>
-    <w:unhideWhenUsed/>
-  </w:style>
-  <w:style w:type="paragraph" w:styleId="a3">
-    <w:name w:val="List Paragraph"/>
-    <w:basedOn w:val="a"/>
-    <w:uiPriority w:val="34"/>
-    <w:qFormat/>
-    <w:rsid w:val="007B0FA5"/>
-    <w:pPr>
-      <w:ind w:left="720"/>
-      <w:contextualSpacing/>
-    </w:pPr>
-  </w:style>
-</w:styles>
-</file>
-
-<file path=word/stylesWithEffects.xml><?xml version="1.0" encoding="utf-8"?>
-<w:styles xmlns:wpc="http://schemas.microsoft.com/office/word/2010/wordprocessingCanvas" xmlns:mc="http://schemas.openxmlformats.org/markup-compatibility/2006" xmlns:o="urn:schemas-microsoft-com:office:office" xmlns:r="http://schemas.openxmlformats.org/officeDocument/2006/relationships" xmlns:m="http://schemas.openxmlformats.org/officeDocument/2006/math" xmlns:v="urn:schemas-microsoft-com:vml" xmlns:wp14="http://schemas.microsoft.com/office/word/2010/wordprocessingDrawing" xmlns:wp="http://schemas.openxmlformats.org/drawingml/2006/wordprocessingDrawing" xmlns:w10="urn:schemas-microsoft-com:office:word" xmlns:w="http://schemas.openxmlformats.org/wordprocessingml/2006/main" xmlns:w14="http://schemas.microsoft.com/office/word/2010/wordml" xmlns:wpg="http://schemas.microsoft.com/office/word/2010/wordprocessingGroup" xmlns:wpi="http://schemas.microsoft.com/office/word/2010/wordprocessingInk" xmlns:wne="http://schemas.microsoft.com/office/word/2006/wordml" xmlns:wps="http://schemas.microsoft.com/office/word/2010/wordprocessingShape" mc:Ignorable="w14 wp14">
-  <w:docDefaults>
-    <w:rPrDefault>
-      <w:rPr>
-        <w:rFonts w:asciiTheme="minorHAnsi" w:eastAsiaTheme="minorHAnsi" w:hAnsiTheme="minorHAnsi" w:cstheme="minorBidi"/>
-        <w:sz w:val="22"/>
-        <w:szCs w:val="22"/>
-        <w:lang w:val="ru-RU" w:eastAsia="en-US" w:bidi="ar-SA"/>
-      </w:rPr>
-    </w:rPrDefault>
-    <w:pPrDefault>
-      <w:pPr>
-        <w:spacing w:after="200" w:line="276" w:lineRule="auto"/>
-      </w:pPr>
-    </w:pPrDefault>
-  </w:docDefaults>
-  <w:latentStyles w:defLockedState="0" w:defUIPriority="99" w:defSemiHidden="1" w:defUnhideWhenUsed="1" w:defQFormat="0" w:count="267">
-    <w:lsdException w:name="Normal" w:semiHidden="0" w:uiPriority="0" w:unhideWhenUsed="0" w:qFormat="1"/>
-    <w:lsdException w:name="heading 1" w:semiHidden="0" w:uiPriority="9" w:unhideWhenUsed="0" w:qFormat="1"/>
-    <w:lsdException w:name="heading 2" w:uiPriority="9" w:qFormat="1"/>
-    <w:lsdException w:name="heading 3" w:uiPriority="9" w:qFormat="1"/>
-    <w:lsdException w:name="heading 4" w:uiPriority="9" w:qFormat="1"/>
-    <w:lsdException w:name="heading 5" w:uiPriority="9" w:qFormat="1"/>
-    <w:lsdException w:name="heading 6" w:uiPriority="9" w:qFormat="1"/>
-    <w:lsdException w:name="heading 7" w:uiPriority="9" w:qFormat="1"/>
-    <w:lsdException w:name="heading 8" w:uiPriority="9" w:qFormat="1"/>
-    <w:lsdException w:name="heading 9" w:uiPriority="9" w:qFormat="1"/>
-    <w:lsdException w:name="toc 1" w:uiPriority="39"/>
-    <w:lsdException w:name="toc 2" w:uiPriority="39"/>
-    <w:lsdException w:name="toc 3" w:uiPriority="39"/>
-    <w:lsdException w:name="toc 4" w:uiPriority="39"/>
-    <w:lsdException w:name="toc 5" w:uiPriority="39"/>
-    <w:lsdException w:name="toc 6" w:uiPriority="39"/>
-    <w:lsdException w:name="toc 7" w:uiPriority="39"/>
-    <w:lsdException w:name="toc 8" w:uiPriority="39"/>
-    <w:lsdException w:name="toc 9" w:uiPriority="39"/>
-    <w:lsdException w:name="caption" w:uiPriority="35" w:qFormat="1"/>
-    <w:lsdException w:name="Title" w:semiHidden="0" w:uiPriority="10" w:unhideWhenUsed="0" w:qFormat="1"/>
-    <w:lsdException w:name="Default Paragraph Font" w:uiPriority="1"/>
-    <w:lsdException w:name="Subtitle" w:semiHidden="0" w:uiPriority="11" w:unhideWhenUsed="0" w:qFormat="1"/>
-    <w:lsdException w:name="Strong" w:semiHidden="0" w:uiPriority="22" w:unhideWhenUsed="0" w:qFormat="1"/>
-    <w:lsdException w:name="Emphasis" w:semiHidden="0" w:uiPriority="20" w:unhideWhenUsed="0" w:qFormat="1"/>
-    <w:lsdException w:name="Table Grid" w:semiHidden="0" w:uiPriority="59" w:unhideWhenUsed="0"/>
-    <w:lsdException w:name="Placeholder Text" w:unhideWhenUsed="0"/>
-    <w:lsdException w:name="No Spacing" w:semiHidden="0" w:uiPriority="1" w:unhideWhenUsed="0" w:qFormat="1"/>
-    <w:lsdException w:name="Light Shading" w:semiHidden="0" w:uiPriority="60" w:unhideWhenUsed="0"/>
-    <w:lsdException w:name="Light List" w:semiHidden="0" w:uiPriority="61" w:unhideWhenUsed="0"/>
-    <w:lsdException w:name="Light Grid" w:semiHidden="0" w:uiPriority="62" w:unhideWhenUsed="0"/>
-    <w:lsdException w:name="Medium Shading 1" w:semiHidden="0" w:uiPriority="63" w:unhideWhenUsed="0"/>
-    <w:lsdException w:name="Medium Shading 2" w:semiHidden="0" w:uiPriority="64" w:unhideWhenUsed="0"/>
-    <w:lsdException w:name="Medium List 1" w:semiHidden="0" w:uiPriority="65" w:unhideWhenUsed="0"/>
-    <w:lsdException w:name="Medium List 2" w:semiHidden="0" w:uiPriority="66" w:unhideWhenUsed="0"/>
-    <w:lsdException w:name="Medium Grid 1" w:semiHidden="0" w:uiPriority="67" w:unhideWhenUsed="0"/>
-    <w:lsdException w:name="Medium Grid 2" w:semiHidden="0" w:uiPriority="68" w:unhideWhenUsed="0"/>
-    <w:lsdException w:name="Medium Grid 3" w:semiHidden="0" w:uiPriority="69" w:unhideWhenUsed="0"/>
-    <w:lsdException w:name="Dark List" w:semiHidden="0" w:uiPriority="70" w:unhideWhenUsed="0"/>
-    <w:lsdException w:name="Colorful Shading" w:semiHidden="0" w:uiPriority="71" w:unhideWhenUsed="0"/>
-    <w:lsdException w:name="Colorful List" w:semiHidden="0" w:uiPriority="72" w:unhideWhenUsed="0"/>
-    <w:lsdException w:name="Colorful Grid" w:semiHidden="0" w:uiPriority="73" w:unhideWhenUsed="0"/>
-    <w:lsdException w:name="Light Shading Accent 1" w:semiHidden="0" w:uiPriority="60" w:unhideWhenUsed="0"/>
-    <w:lsdException w:name="Light List Accent 1" w:semiHidden="0" w:uiPriority="61" w:unhideWhenUsed="0"/>
-    <w:lsdException w:name="Light Grid Accent 1" w:semiHidden="0" w:uiPriority="62" w:unhideWhenUsed="0"/>
-    <w:lsdException w:name="Medium Shading 1 Accent 1" w:semiHidden="0" w:uiPriority="63" w:unhideWhenUsed="0"/>
-    <w:lsdException w:name="Medium Shading 2 Accent 1" w:semiHidden="0" w:uiPriority="64" w:unhideWhenUsed="0"/>
-    <w:lsdException w:name="Medium List 1 Accent 1" w:semiHidden="0" w:uiPriority="65" w:unhideWhenUsed="0"/>
-    <w:lsdException w:name="Revision" w:unhideWhenUsed="0"/>
-    <w:lsdException w:name="List Paragraph" w:semiHidden="0" w:uiPriority="34" w:unhideWhenUsed="0" w:qFormat="1"/>
-    <w:lsdException w:name="Quote" w:semiHidden="0" w:uiPriority="29" w:unhideWhenUsed="0" w:qFormat="1"/>
-    <w:lsdException w:name="Intense Quote" w:semiHidden="0" w:uiPriority="30" w:unhideWhenUsed="0" w:qFormat="1"/>
-    <w:lsdException w:name="Medium List 2 Accent 1" w:semiHidden="0" w:uiPriority="66" w:unhideWhenUsed="0"/>
-    <w:lsdException w:name="Medium Grid 1 Accent 1" w:semiHidden="0" w:uiPriority="67" w:unhideWhenUsed="0"/>
-    <w:lsdException w:name="Medium Grid 2 Accent 1" w:semiHidden="0" w:uiPriority="68" w:unhideWhenUsed="0"/>
-    <w:lsdException w:name="Medium Grid 3 Accent 1" w:semiHidden="0" w:uiPriority="69" w:unhideWhenUsed="0"/>
-    <w:lsdException w:name="Dark List Accent 1" w:semiHidden="0" w:uiPriority="70" w:unhideWhenUsed="0"/>
-    <w:lsdException w:name="Colorful Shading Accent 1" w:semiHidden="0" w:uiPriority="71" w:unhideWhenUsed="0"/>
-    <w:lsdException w:name="Colorful List Accent 1" w:semiHidden="0" w:uiPriority="72" w:unhideWhenUsed="0"/>
-    <w:lsdException w:name="Colorful Grid Accent 1" w:semiHidden="0" w:uiPriority="73" w:unhideWhenUsed="0"/>
-    <w:lsdException w:name="Light Shading Accent 2" w:semiHidden="0" w:uiPriority="60" w:unhideWhenUsed="0"/>
-    <w:lsdException w:name="Light List Accent 2" w:semiHidden="0" w:uiPriority="61" w:unhideWhenUsed="0"/>
-    <w:lsdException w:name="Light Grid Accent 2" w:semiHidden="0" w:uiPriority="62" w:unhideWhenUsed="0"/>
-    <w:lsdException w:name="Medium Shading 1 Accent 2" w:semiHidden="0" w:uiPriority="63" w:unhideWhenUsed="0"/>
-    <w:lsdException w:name="Medium Shading 2 Accent 2" w:semiHidden="0" w:uiPriority="64" w:unhideWhenUsed="0"/>
-    <w:lsdException w:name="Medium List 1 Accent 2" w:semiHidden="0" w:uiPriority="65" w:unhideWhenUsed="0"/>
-    <w:lsdException w:name="Medium List 2 Accent 2" w:semiHidden="0" w:uiPriority="66" w:unhideWhenUsed="0"/>
-    <w:lsdException w:name="Medium Grid 1 Accent 2" w:semiHidden="0" w:uiPriority="67" w:unhideWhenUsed="0"/>
-    <w:lsdException w:name="Medium Grid 2 Accent 2" w:semiHidden="0" w:uiPriority="68" w:unhideWhenUsed="0"/>
-    <w:lsdException w:name="Medium Grid 3 Accent 2" w:semiHidden="0" w:uiPriority="69" w:unhideWhenUsed="0"/>
-    <w:lsdException w:name="Dark List Accent 2" w:semiHidden="0" w:uiPriority="70" w:unhideWhenUsed="0"/>
-    <w:lsdException w:name="Colorful Shading Accent 2" w:semiHidden="0" w:uiPriority="71" w:unhideWhenUsed="0"/>
-    <w:lsdException w:name="Colorful List Accent 2" w:semiHidden="0" w:uiPriority="72" w:unhideWhenUsed="0"/>
-    <w:lsdException w:name="Colorful Grid Accent 2" w:semiHidden="0" w:uiPriority="73" w:unhideWhenUsed="0"/>
-    <w:lsdException w:name="Light Shading Accent 3" w:semiHidden="0" w:uiPriority="60" w:unhideWhenUsed="0"/>
-    <w:lsdException w:name="Light List Accent 3" w:semiHidden="0" w:uiPriority="61" w:unhideWhenUsed="0"/>
-    <w:lsdException w:name="Light Grid Accent 3" w:semiHidden="0" w:uiPriority="62" w:unhideWhenUsed="0"/>
-    <w:lsdException w:name="Medium Shading 1 Accent 3" w:semiHidden="0" w:uiPriority="63" w:unhideWhenUsed="0"/>
-    <w:lsdException w:name="Medium Shading 2 Accent 3" w:semiHidden="0" w:uiPriority="64" w:unhideWhenUsed="0"/>
-    <w:lsdException w:name="Medium List 1 Accent 3" w:semiHidden="0" w:uiPriority="65" w:unhideWhenUsed="0"/>
-    <w:lsdException w:name="Medium List 2 Accent 3" w:semiHidden="0" w:uiPriority="66" w:unhideWhenUsed="0"/>
-    <w:lsdException w:name="Medium Grid 1 Accent 3" w:semiHidden="0" w:uiPriority="67" w:unhideWhenUsed="0"/>
-    <w:lsdException w:name="Medium Grid 2 Accent 3" w:semiHidden="0" w:uiPriority="68" w:unhideWhenUsed="0"/>
-    <w:lsdException w:name="Medium Grid 3 Accent 3" w:semiHidden="0" w:uiPriority="69" w:unhideWhenUsed="0"/>
-    <w:lsdException w:name="Dark List Accent 3" w:semiHidden="0" w:uiPriority="70" w:unhideWhenUsed="0"/>
-    <w:lsdException w:name="Colorful Shading Accent 3" w:semiHidden="0" w:uiPriority="71" w:unhideWhenUsed="0"/>
-    <w:lsdException w:name="Colorful List Accent 3" w:semiHidden="0" w:uiPriority="72" w:unhideWhenUsed="0"/>
-    <w:lsdException w:name="Colorful Grid Accent 3" w:semiHidden="0" w:uiPriority="73" w:unhideWhenUsed="0"/>
-    <w:lsdException w:name="Light Shading Accent 4" w:semiHidden="0" w:uiPriority="60" w:unhideWhenUsed="0"/>
-    <w:lsdException w:name="Light List Accent 4" w:semiHidden="0" w:uiPriority="61" w:unhideWhenUsed="0"/>
-    <w:lsdException w:name="Light Grid Accent 4" w:semiHidden="0" w:uiPriority="62" w:unhideWhenUsed="0"/>
-    <w:lsdException w:name="Medium Shading 1 Accent 4" w:semiHidden="0" w:uiPriority="63" w:unhideWhenUsed="0"/>
-    <w:lsdException w:name="Medium Shading 2 Accent 4" w:semiHidden="0" w:uiPriority="64" w:unhideWhenUsed="0"/>
-    <w:lsdException w:name="Medium List 1 Accent 4" w:semiHidden="0" w:uiPriority="65" w:unhideWhenUsed="0"/>
-    <w:lsdException w:name="Medium List 2 Accent 4" w:semiHidden="0" w:uiPriority="66" w:unhideWhenUsed="0"/>
-    <w:lsdException w:name="Medium Grid 1 Accent 4" w:semiHidden="0" w:uiPriority="67" w:unhideWhenUsed="0"/>
-    <w:lsdException w:name="Medium Grid 2 Accent 4" w:semiHidden="0" w:uiPriority="68" w:unhideWhenUsed="0"/>
-    <w:lsdException w:name="Medium Grid 3 Accent 4" w:semiHidden="0" w:uiPriority="69" w:unhideWhenUsed="0"/>
-    <w:lsdException w:name="Dark List Accent 4" w:semiHidden="0" w:uiPriority="70" w:unhideWhenUsed="0"/>
-    <w:lsdException w:name="Colorful Shading Accent 4" w:semiHidden="0" w:uiPriority="71" w:unhideWhenUsed="0"/>
-    <w:lsdException w:name="Colorful List Accent 4" w:semiHidden="0" w:uiPriority="72" w:unhideWhenUsed="0"/>
-    <w:lsdException w:name="Colorful Grid Accent 4" w:semiHidden="0" w:uiPriority="73" w:unhideWhenUsed="0"/>
-    <w:lsdException w:name="Light Shading Accent 5" w:semiHidden="0" w:uiPriority="60" w:unhideWhenUsed="0"/>
-    <w:lsdException w:name="Light List Accent 5" w:semiHidden="0" w:uiPriority="61" w:unhideWhenUsed="0"/>
-    <w:lsdException w:name="Light Grid Accent 5" w:semiHidden="0" w:uiPriority="62" w:unhideWhenUsed="0"/>
-    <w:lsdException w:name="Medium Shading 1 Accent 5" w:semiHidden="0" w:uiPriority="63" w:unhideWhenUsed="0"/>
-    <w:lsdException w:name="Medium Shading 2 Accent 5" w:semiHidden="0" w:uiPriority="64" w:unhideWhenUsed="0"/>
-    <w:lsdException w:name="Medium List 1 Accent 5" w:semiHidden="0" w:uiPriority="65" w:unhideWhenUsed="0"/>
-    <w:lsdException w:name="Medium List 2 Accent 5" w:semiHidden="0" w:uiPriority="66" w:unhideWhenUsed="0"/>
-    <w:lsdException w:name="Medium Grid 1 Accent 5" w:semiHidden="0" w:uiPriority="67" w:unhideWhenUsed="0"/>
-    <w:lsdException w:name="Medium Grid 2 Accent 5" w:semiHidden="0" w:uiPriority="68" w:unhideWhenUsed="0"/>
-    <w:lsdException w:name="Medium Grid 3 Accent 5" w:semiHidden="0" w:uiPriority="69" w:unhideWhenUsed="0"/>
-    <w:lsdException w:name="Dark List Accent 5" w:semiHidden="0" w:uiPriority="70" w:unhideWhenUsed="0"/>
-    <w:lsdException w:name="Colorful Shading Accent 5" w:semiHidden="0" w:uiPriority="71" w:unhideWhenUsed="0"/>
-    <w:lsdException w:name="Colorful List Accent 5" w:semiHidden="0" w:uiPriority="72" w:unhideWhenUsed="0"/>
-    <w:lsdException w:name="Colorful Grid Accent 5" w:semiHidden="0" w:uiPriority="73" w:unhideWhenUsed="0"/>
-    <w:lsdException w:name="Light Shading Accent 6" w:semiHidden="0" w:uiPriority="60" w:unhideWhenUsed="0"/>
-    <w:lsdException w:name="Light List Accent 6" w:semiHidden="0" w:uiPriority="61" w:unhideWhenUsed="0"/>
-    <w:lsdException w:name="Light Grid Accent 6" w:semiHidden="0" w:uiPriority="62" w:unhideWhenUsed="0"/>
-    <w:lsdException w:name="Medium Shading 1 Accent 6" w:semiHidden="0" w:uiPriority="63" w:unhideWhenUsed="0"/>
-    <w:lsdException w:name="Medium Shading 2 Accent 6" w:semiHidden="0" w:uiPriority="64" w:unhideWhenUsed="0"/>
-    <w:lsdException w:name="Medium List 1 Accent 6" w:semiHidden="0" w:uiPriority="65" w:unhideWhenUsed="0"/>
-    <w:lsdException w:name="Medium List 2 Accent 6" w:semiHidden="0" w:uiPriority="66" w:unhideWhenUsed="0"/>
-    <w:lsdException w:name="Medium Grid 1 Accent 6" w:semiHidden="0" w:uiPriority="67" w:unhideWhenUsed="0"/>
-    <w:lsdException w:name="Medium Grid 2 Accent 6" w:semiHidden="0" w:uiPriority="68" w:unhideWhenUsed="0"/>
-    <w:lsdException w:name="Medium Grid 3 Accent 6" w:semiHidden="0" w:uiPriority="69" w:unhideWhenUsed="0"/>
-    <w:lsdException w:name="Dark List Accent 6" w:semiHidden="0" w:uiPriority="70" w:unhideWhenUsed="0"/>
-    <w:lsdException w:name="Colorful Shading Accent 6" w:semiHidden="0" w:uiPriority="71" w:unhideWhenUsed="0"/>
-    <w:lsdException w:name="Colorful List Accent 6" w:semiHidden="0" w:uiPriority="72" w:unhideWhenUsed="0"/>
-    <w:lsdException w:name="Colorful Grid Accent 6" w:semiHidden="0" w:uiPriority="73" w:unhideWhenUsed="0"/>
-    <w:lsdException w:name="Subtle Emphasis" w:semiHidden="0" w:uiPriority="19" w:unhideWhenUsed="0" w:qFormat="1"/>
-    <w:lsdException w:name="Intense Emphasis" w:semiHidden="0" w:uiPriority="21" w:unhideWhenUsed="0" w:qFormat="1"/>
-    <w:lsdException w:name="Subtle Reference" w:semiHidden="0" w:uiPriority="31" w:unhideWhenUsed="0" w:qFormat="1"/>
-    <w:lsdException w:name="Intense Reference" w:semiHidden="0" w:uiPriority="32" w:unhideWhenUsed="0" w:qFormat="1"/>
-    <w:lsdException w:name="Book Title" w:semiHidden="0" w:uiPriority="33" w:unhideWhenUsed="0" w:qFormat="1"/>
-    <w:lsdException w:name="Bibliography" w:uiPriority="37"/>
-    <w:lsdException w:name="TOC Heading" w:uiPriority="39" w:qFormat="1"/>
+  <w:latentStyles w:defLockedState="0" w:defUIPriority="99" w:defSemiHidden="0" w:defUnhideWhenUsed="0" w:defQFormat="0" w:count="375">
+    <w:lsdException w:name="Normal" w:uiPriority="0" w:qFormat="1"/>
+    <w:lsdException w:name="heading 1" w:uiPriority="9" w:qFormat="1"/>
+    <w:lsdException w:name="heading 2" w:semiHidden="1" w:uiPriority="9" w:unhideWhenUsed="1" w:qFormat="1"/>
+    <w:lsdException w:name="heading 3" w:semiHidden="1" w:uiPriority="9" w:unhideWhenUsed="1" w:qFormat="1"/>
+    <w:lsdException w:name="heading 4" w:semiHidden="1" w:uiPriority="9" w:unhideWhenUsed="1" w:qFormat="1"/>
+    <w:lsdException w:name="heading 5" w:semiHidden="1" w:uiPriority="9" w:unhideWhenUsed="1" w:qFormat="1"/>
+    <w:lsdException w:name="heading 6" w:semiHidden="1" w:uiPriority="9" w:unhideWhenUsed="1" w:qFormat="1"/>
+    <w:lsdException w:name="heading 7" w:semiHidden="1" w:uiPriority="9" w:unhideWhenUsed="1" w:qFormat="1"/>
+    <w:lsdException w:name="heading 8" w:semiHidden="1" w:uiPriority="9" w:unhideWhenUsed="1" w:qFormat="1"/>
+    <w:lsdException w:name="heading 9" w:semiHidden="1" w:uiPriority="9" w:unhideWhenUsed="1" w:qFormat="1"/>
+    <w:lsdException w:name="index 1" w:semiHidden="1" w:unhideWhenUsed="1"/>
+    <w:lsdException w:name="index 2" w:semiHidden="1" w:unhideWhenUsed="1"/>
+    <w:lsdException w:name="index 3" w:semiHidden="1" w:unhideWhenUsed="1"/>
+    <w:lsdException w:name="index 4" w:semiHidden="1" w:unhideWhenUsed="1"/>
+    <w:lsdException w:name="index 5" w:semiHidden="1" w:unhideWhenUsed="1"/>
+    <w:lsdException w:name="index 6" w:semiHidden="1" w:unhideWhenUsed="1"/>
+    <w:lsdException w:name="index 7" w:semiHidden="1" w:unhideWhenUsed="1"/>
+    <w:lsdException w:name="index 8" w:semiHidden="1" w:unhideWhenUsed="1"/>
+    <w:lsdException w:name="index 9" w:semiHidden="1" w:unhideWhenUsed="1"/>
+    <w:lsdException w:name="toc 1" w:semiHidden="1" w:uiPriority="39" w:unhideWhenUsed="1"/>
+    <w:lsdException w:name="toc 2" w:semiHidden="1" w:uiPriority="39" w:unhideWhenUsed="1"/>
+    <w:lsdException w:name="toc 3" w:semiHidden="1" w:uiPriority="39" w:unhideWhenUsed="1"/>
+    <w:lsdException w:name="toc 4" w:semiHidden="1" w:uiPriority="39" w:unhideWhenUsed="1"/>
+    <w:lsdException w:name="toc 5" w:semiHidden="1" w:uiPriority="39" w:unhideWhenUsed="1"/>
+    <w:lsdException w:name="toc 6" w:semiHidden="1" w:uiPriority="39" w:unhideWhenUsed="1"/>
+    <w:lsdException w:name="toc 7" w:semiHidden="1" w:uiPriority="39" w:unhideWhenUsed="1"/>
+    <w:lsdException w:name="toc 8" w:semiHidden="1" w:uiPriority="39" w:unhideWhenUsed="1"/>
+    <w:lsdException w:name="toc 9" w:semiHidden="1" w:uiPriority="39" w:unhideWhenUsed="1"/>
+    <w:lsdException w:name="Normal Indent" w:semiHidden="1" w:unhideWhenUsed="1"/>
+    <w:lsdException w:name="footnote text" w:semiHidden="1" w:unhideWhenUsed="1"/>
+    <w:lsdException w:name="annotation text" w:semiHidden="1" w:unhideWhenUsed="1"/>
+    <w:lsdException w:name="header" w:semiHidden="1" w:unhideWhenUsed="1"/>
+    <w:lsdException w:name="footer" w:semiHidden="1" w:unhideWhenUsed="1"/>
+    <w:lsdException w:name="index heading" w:semiHidden="1" w:unhideWhenUsed="1"/>
+    <w:lsdException w:name="caption" w:semiHidden="1" w:uiPriority="35" w:unhideWhenUsed="1" w:qFormat="1"/>
+    <w:lsdException w:name="table of figures" w:semiHidden="1" w:unhideWhenUsed="1"/>
+    <w:lsdException w:name="envelope address" w:semiHidden="1" w:unhideWhenUsed="1"/>
+    <w:lsdException w:name="envelope return" w:semiHidden="1" w:unhideWhenUsed="1"/>
+    <w:lsdException w:name="footnote reference" w:semiHidden="1" w:unhideWhenUsed="1"/>
+    <w:lsdException w:name="annotation reference" w:semiHidden="1" w:unhideWhenUsed="1"/>
+    <w:lsdException w:name="line number" w:semiHidden="1" w:unhideWhenUsed="1"/>
+    <w:lsdException w:name="page number" w:semiHidden="1" w:unhideWhenUsed="1"/>
+    <w:lsdException w:name="endnote reference" w:semiHidden="1" w:unhideWhenUsed="1"/>
+    <w:lsdException w:name="endnote text" w:semiHidden="1" w:unhideWhenUsed="1"/>
+    <w:lsdException w:name="table of authorities" w:semiHidden="1" w:unhideWhenUsed="1"/>
+    <w:lsdException w:name="macro" w:semiHidden="1" w:unhideWhenUsed="1"/>
+    <w:lsdException w:name="toa heading" w:semiHidden="1" w:unhideWhenUsed="1"/>
+    <w:lsdException w:name="List" w:semiHidden="1" w:unhideWhenUsed="1"/>
+    <w:lsdException w:name="List Bullet" w:semiHidden="1" w:unhideWhenUsed="1"/>
+    <w:lsdException w:name="List Number" w:semiHidden="1" w:unhideWhenUsed="1"/>
+    <w:lsdException w:name="List 2" w:semiHidden="1" w:unhideWhenUsed="1"/>
+    <w:lsdException w:name="List 3" w:semiHidden="1" w:unhideWhenUsed="1"/>
+    <w:lsdException w:name="List 4" w:semiHidden="1" w:unhideWhenUsed="1"/>
+    <w:lsdException w:name="List 5" w:semiHidden="1" w:unhideWhenUsed="1"/>
+    <w:lsdException w:name="List Bullet 2" w:semiHidden="1" w:unhideWhenUsed="1"/>
+    <w:lsdException w:name="List Bullet 3" w:semiHidden="1" w:unhideWhenUsed="1"/>
+    <w:lsdException w:name="List Bullet 4" w:semiHidden="1" w:unhideWhenUsed="1"/>
+    <w:lsdException w:name="List Bullet 5" w:semiHidden="1" w:unhideWhenUsed="1"/>
+    <w:lsdException w:name="List Number 2" w:semiHidden="1" w:unhideWhenUsed="1"/>
+    <w:lsdException w:name="List Number 3" w:semiHidden="1" w:unhideWhenUsed="1"/>
+    <w:lsdException w:name="List Number 4" w:semiHidden="1" w:unhideWhenUsed="1"/>
+    <w:lsdException w:name="List Number 5" w:semiHidden="1" w:unhideWhenUsed="1"/>
+    <w:lsdException w:name="Title" w:uiPriority="10" w:qFormat="1"/>
+    <w:lsdException w:name="Closing" w:semiHidden="1" w:unhideWhenUsed="1"/>
+    <w:lsdException w:name="Signature" w:semiHidden="1" w:unhideWhenUsed="1"/>
+    <w:lsdException w:name="Default Paragraph Font" w:semiHidden="1" w:uiPriority="1" w:unhideWhenUsed="1"/>
+    <w:lsdException w:name="Body Text" w:semiHidden="1" w:unhideWhenUsed="1"/>
+    <w:lsdException w:name="Body Text Indent" w:semiHidden="1" w:unhideWhenUsed="1"/>
+    <w:lsdException w:name="List Continue" w:semiHidden="1" w:unhideWhenUsed="1"/>
+    <w:lsdException w:name="List Continue 2" w:semiHidden="1" w:unhideWhenUsed="1"/>
+    <w:lsdException w:name="List Continue 3" w:semiHidden="1" w:unhideWhenUsed="1"/>
+    <w:lsdException w:name="List Continue 4" w:semiHidden="1" w:unhideWhenUsed="1"/>
+    <w:lsdException w:name="List Continue 5" w:semiHidden="1" w:unhideWhenUsed="1"/>
+    <w:lsdException w:name="Message Header" w:semiHidden="1" w:unhideWhenUsed="1"/>
+    <w:lsdException w:name="Subtitle" w:uiPriority="11" w:qFormat="1"/>
+    <w:lsdException w:name="Salutation" w:semiHidden="1" w:unhideWhenUsed="1"/>
+    <w:lsdException w:name="Date" w:semiHidden="1" w:unhideWhenUsed="1"/>
+    <w:lsdException w:name="Body Text First Indent" w:semiHidden="1" w:unhideWhenUsed="1"/>
+    <w:lsdException w:name="Body Text First Indent 2" w:semiHidden="1" w:unhideWhenUsed="1"/>
+    <w:lsdException w:name="Note Heading" w:semiHidden="1" w:unhideWhenUsed="1"/>
+    <w:lsdException w:name="Body Text 2" w:semiHidden="1" w:unhideWhenUsed="1"/>
+    <w:lsdException w:name="Body Text 3" w:semiHidden="1" w:unhideWhenUsed="1"/>
+    <w:lsdException w:name="Body Text Indent 2" w:semiHidden="1" w:unhideWhenUsed="1"/>
+    <w:lsdException w:name="Body Text Indent 3" w:semiHidden="1" w:unhideWhenUsed="1"/>
+    <w:lsdException w:name="Block Text" w:semiHidden="1" w:unhideWhenUsed="1"/>
+    <w:lsdException w:name="Hyperlink" w:semiHidden="1" w:unhideWhenUsed="1"/>
+    <w:lsdException w:name="FollowedHyperlink" w:semiHidden="1" w:unhideWhenUsed="1"/>
+    <w:lsdException w:name="Strong" w:uiPriority="22" w:qFormat="1"/>
+    <w:lsdException w:name="Emphasis" w:uiPriority="20" w:qFormat="1"/>
+    <w:lsdException w:name="Document Map" w:semiHidden="1" w:unhideWhenUsed="1"/>
+    <w:lsdException w:name="Plain Text" w:semiHidden="1" w:unhideWhenUsed="1"/>
+    <w:lsdException w:name="E-mail Signature" w:semiHidden="1" w:unhideWhenUsed="1"/>
+    <w:lsdException w:name="HTML Top of Form" w:semiHidden="1" w:unhideWhenUsed="1"/>
+    <w:lsdException w:name="HTML Bottom of Form" w:semiHidden="1" w:unhideWhenUsed="1"/>
+    <w:lsdException w:name="Normal (Web)" w:semiHidden="1" w:unhideWhenUsed="1"/>
+    <w:lsdException w:name="HTML Acronym" w:semiHidden="1" w:unhideWhenUsed="1"/>
+    <w:lsdException w:name="HTML Address" w:semiHidden="1" w:unhideWhenUsed="1"/>
+    <w:lsdException w:name="HTML Cite" w:semiHidden="1" w:unhideWhenUsed="1"/>
+    <w:lsdException w:name="HTML Code" w:semiHidden="1" w:unhideWhenUsed="1"/>
+    <w:lsdException w:name="HTML Definition" w:semiHidden="1" w:unhideWhenUsed="1"/>
+    <w:lsdException w:name="HTML Keyboard" w:semiHidden="1" w:unhideWhenUsed="1"/>
+    <w:lsdException w:name="HTML Preformatted" w:semiHidden="1" w:unhideWhenUsed="1"/>
+    <w:lsdException w:name="HTML Sample" w:semiHidden="1" w:unhideWhenUsed="1"/>
+    <w:lsdException w:name="HTML Typewriter" w:semiHidden="1" w:unhideWhenUsed="1"/>
+    <w:lsdException w:name="HTML Variable" w:semiHidden="1" w:unhideWhenUsed="1"/>
+    <w:lsdException w:name="Normal Table" w:semiHidden="1" w:unhideWhenUsed="1"/>
+    <w:lsdException w:name="annotation subject" w:semiHidden="1" w:unhideWhenUsed="1"/>
+    <w:lsdException w:name="No List" w:semiHidden="1" w:unhideWhenUsed="1"/>
+    <w:lsdException w:name="Outline List 1" w:semiHidden="1" w:unhideWhenUsed="1"/>
+    <w:lsdException w:name="Outline List 2" w:semiHidden="1" w:unhideWhenUsed="1"/>
+    <w:lsdException w:name="Outline List 3" w:semiHidden="1" w:unhideWhenUsed="1"/>
+    <w:lsdException w:name="Table Simple 1" w:semiHidden="1" w:unhideWhenUsed="1"/>
+    <w:lsdException w:name="Table Simple 2" w:semiHidden="1" w:unhideWhenUsed="1"/>
+    <w:lsdException w:name="Table Simple 3" w:semiHidden="1" w:unhideWhenUsed="1"/>
+    <w:lsdException w:name="Table Classic 1" w:semiHidden="1" w:unhideWhenUsed="1"/>
+    <w:lsdException w:name="Table Classic 2" w:semiHidden="1" w:unhideWhenUsed="1"/>
+    <w:lsdException w:name="Table Classic 3" w:semiHidden="1" w:unhideWhenUsed="1"/>
+    <w:lsdException w:name="Table Classic 4" w:semiHidden="1" w:unhideWhenUsed="1"/>
+    <w:lsdException w:name="Table Colorful 1" w:semiHidden="1" w:unhideWhenUsed="1"/>
+    <w:lsdException w:name="Table Colorful 2" w:semiHidden="1" w:unhideWhenUsed="1"/>
+    <w:lsdException w:name="Table Colorful 3" w:semiHidden="1" w:unhideWhenUsed="1"/>
+    <w:lsdException w:name="Table Columns 1" w:semiHidden="1" w:unhideWhenUsed="1"/>
+    <w:lsdException w:name="Table Columns 2" w:semiHidden="1" w:unhideWhenUsed="1"/>
+    <w:lsdException w:name="Table Columns 3" w:semiHidden="1" w:unhideWhenUsed="1"/>
+    <w:lsdException w:name="Table Columns 4" w:semiHidden="1" w:unhideWhenUsed="1"/>
+    <w:lsdException w:name="Table Columns 5" w:semiHidden="1" w:unhideWhenUsed="1"/>
+    <w:lsdException w:name="Table Grid 1" w:semiHidden="1" w:unhideWhenUsed="1"/>
+    <w:lsdException w:name="Table Grid 2" w:semiHidden="1" w:unhideWhenUsed="1"/>
+    <w:lsdException w:name="Table Grid 3" w:semiHidden="1" w:unhideWhenUsed="1"/>
+    <w:lsdException w:name="Table Grid 4" w:semiHidden="1" w:unhideWhenUsed="1"/>
+    <w:lsdException w:name="Table Grid 5" w:semiHidden="1" w:unhideWhenUsed="1"/>
+    <w:lsdException w:name="Table Grid 6" w:semiHidden="1" w:unhideWhenUsed="1"/>
+    <w:lsdException w:name="Table Grid 7" w:semiHidden="1" w:unhideWhenUsed="1"/>
+    <w:lsdException w:name="Table Grid 8" w:semiHidden="1" w:unhideWhenUsed="1"/>
+    <w:lsdException w:name="Table List 1" w:semiHidden="1" w:unhideWhenUsed="1"/>
+    <w:lsdException w:name="Table List 2" w:semiHidden="1" w:unhideWhenUsed="1"/>
+    <w:lsdException w:name="Table List 3" w:semiHidden="1" w:unhideWhenUsed="1"/>
+    <w:lsdException w:name="Table List 4" w:semiHidden="1" w:unhideWhenUsed="1"/>
+    <w:lsdException w:name="Table List 5" w:semiHidden="1" w:unhideWhenUsed="1"/>
+    <w:lsdException w:name="Table List 6" w:semiHidden="1" w:unhideWhenUsed="1"/>
+    <w:lsdException w:name="Table List 7" w:semiHidden="1" w:unhideWhenUsed="1"/>
+    <w:lsdException w:name="Table List 8" w:semiHidden="1" w:unhideWhenUsed="1"/>
+    <w:lsdException w:name="Table 3D effects 1" w:semiHidden="1" w:unhideWhenUsed="1"/>
+    <w:lsdException w:name="Table 3D effects 2" w:semiHidden="1" w:unhideWhenUsed="1"/>
+    <w:lsdException w:name="Table 3D effects 3" w:semiHidden="1" w:unhideWhenUsed="1"/>
+    <w:lsdException w:name="Table Contemporary" w:semiHidden="1" w:unhideWhenUsed="1"/>
+    <w:lsdException w:name="Table Elegant" w:semiHidden="1" w:unhideWhenUsed="1"/>
+    <w:lsdException w:name="Table Professional" w:semiHidden="1" w:unhideWhenUsed="1"/>
+    <w:lsdException w:name="Table Subtle 1" w:semiHidden="1" w:unhideWhenUsed="1"/>
+    <w:lsdException w:name="Table Subtle 2" w:semiHidden="1" w:unhideWhenUsed="1"/>
+    <w:lsdException w:name="Table Web 1" w:semiHidden="1" w:unhideWhenUsed="1"/>
+    <w:lsdException w:name="Table Web 2" w:semiHidden="1" w:unhideWhenUsed="1"/>
+    <w:lsdException w:name="Table Web 3" w:semiHidden="1" w:unhideWhenUsed="1"/>
+    <w:lsdException w:name="Balloon Text" w:semiHidden="1" w:unhideWhenUsed="1"/>
+    <w:lsdException w:name="Table Grid" w:semiHidden="1" w:uiPriority="59" w:unhideWhenUsed="1"/>
+    <w:lsdException w:name="Table Theme" w:semiHidden="1" w:unhideWhenUsed="1"/>
+    <w:lsdException w:name="Placeholder Text" w:semiHidden="1"/>
+    <w:lsdException w:name="No Spacing" w:uiPriority="1" w:qFormat="1"/>
+    <w:lsdException w:name="Light Shading" w:uiPriority="60"/>
+    <w:lsdException w:name="Light List" w:uiPriority="61"/>
+    <w:lsdException w:name="Light Grid" w:uiPriority="62"/>
+    <w:lsdException w:name="Medium Shading 1" w:uiPriority="63"/>
+    <w:lsdException w:name="Medium Shading 2" w:uiPriority="64"/>
+    <w:lsdException w:name="Medium List 1" w:uiPriority="65"/>
+    <w:lsdException w:name="Medium List 2" w:uiPriority="66"/>
+    <w:lsdException w:name="Medium Grid 1" w:uiPriority="67"/>
+    <w:lsdException w:name="Medium Grid 2" w:uiPriority="68"/>
+    <w:lsdException w:name="Medium Grid 3" w:uiPriority="69"/>
+    <w:lsdException w:name="Dark List" w:uiPriority="70"/>
+    <w:lsdException w:name="Colorful Shading" w:uiPriority="71"/>
+    <w:lsdException w:name="Colorful List" w:uiPriority="72"/>
+    <w:lsdException w:name="Colorful Grid" w:uiPriority="73"/>
+    <w:lsdException w:name="Light Shading Accent 1" w:uiPriority="60"/>
+    <w:lsdException w:name="Light List Accent 1" w:uiPriority="61"/>
+    <w:lsdException w:name="Light Grid Accent 1" w:uiPriority="62"/>
+    <w:lsdException w:name="Medium Shading 1 Accent 1" w:uiPriority="63"/>
+    <w:lsdException w:name="Medium Shading 2 Accent 1" w:uiPriority="64"/>
+    <w:lsdException w:name="Medium List 1 Accent 1" w:uiPriority="65"/>
+    <w:lsdException w:name="Revision" w:semiHidden="1"/>
+    <w:lsdException w:name="List Paragraph" w:uiPriority="34" w:qFormat="1"/>
+    <w:lsdException w:name="Quote" w:uiPriority="29" w:qFormat="1"/>
+    <w:lsdException w:name="Intense Quote" w:uiPriority="30" w:qFormat="1"/>
+    <w:lsdException w:name="Medium List 2 Accent 1" w:uiPriority="66"/>
+    <w:lsdException w:name="Medium Grid 1 Accent 1" w:uiPriority="67"/>
+    <w:lsdException w:name="Medium Grid 2 Accent 1" w:uiPriority="68"/>
+    <w:lsdException w:name="Medium Grid 3 Accent 1" w:uiPriority="69"/>
+    <w:lsdException w:name="Dark List Accent 1" w:uiPriority="70"/>
+    <w:lsdException w:name="Colorful Shading Accent 1" w:uiPriority="71"/>
+    <w:lsdException w:name="Colorful List Accent 1" w:uiPriority="72"/>
+    <w:lsdException w:name="Colorful Grid Accent 1" w:uiPriority="73"/>
+    <w:lsdException w:name="Light Shading Accent 2" w:uiPriority="60"/>
+    <w:lsdException w:name="Light List Accent 2" w:uiPriority="61"/>
+    <w:lsdException w:name="Light Grid Accent 2" w:uiPriority="62"/>
+    <w:lsdException w:name="Medium Shading 1 Accent 2" w:uiPriority="63"/>
+    <w:lsdException w:name="Medium Shading 2 Accent 2" w:uiPriority="64"/>
+    <w:lsdException w:name="Medium List 1 Accent 2" w:uiPriority="65"/>
+    <w:lsdException w:name="Medium List 2 Accent 2" w:uiPriority="66"/>
+    <w:lsdException w:name="Medium Grid 1 Accent 2" w:uiPriority="67"/>
+    <w:lsdException w:name="Medium Grid 2 Accent 2" w:uiPriority="68"/>
+    <w:lsdException w:name="Medium Grid 3 Accent 2" w:uiPriority="69"/>
+    <w:lsdException w:name="Dark List Accent 2" w:uiPriority="70"/>
+    <w:lsdException w:name="Colorful Shading Accent 2" w:uiPriority="71"/>
+    <w:lsdException w:name="Colorful List Accent 2" w:uiPriority="72"/>
+    <w:lsdException w:name="Colorful Grid Accent 2" w:uiPriority="73"/>
+    <w:lsdException w:name="Light Shading Accent 3" w:uiPriority="60"/>
+    <w:lsdException w:name="Light List Accent 3" w:uiPriority="61"/>
+    <w:lsdException w:name="Light Grid Accent 3" w:uiPriority="62"/>
+    <w:lsdException w:name="Medium Shading 1 Accent 3" w:uiPriority="63"/>
+    <w:lsdException w:name="Medium Shading 2 Accent 3" w:uiPriority="64"/>
+    <w:lsdException w:name="Medium List 1 Accent 3" w:uiPriority="65"/>
+    <w:lsdException w:name="Medium List 2 Accent 3" w:uiPriority="66"/>
+    <w:lsdException w:name="Medium Grid 1 Accent 3" w:uiPriority="67"/>
+    <w:lsdException w:name="Medium Grid 2 Accent 3" w:uiPriority="68"/>
+    <w:lsdException w:name="Medium Grid 3 Accent 3" w:uiPriority="69"/>
+    <w:lsdException w:name="Dark List Accent 3" w:uiPriority="70"/>
+    <w:lsdException w:name="Colorful Shading Accent 3" w:uiPriority="71"/>
+    <w:lsdException w:name="Colorful List Accent 3" w:uiPriority="72"/>
+    <w:lsdException w:name="Colorful Grid Accent 3" w:uiPriority="73"/>
+    <w:lsdException w:name="Light Shading Accent 4" w:uiPriority="60"/>
+    <w:lsdException w:name="Light List Accent 4" w:uiPriority="61"/>
+    <w:lsdException w:name="Light Grid Accent 4" w:uiPriority="62"/>
+    <w:lsdException w:name="Medium Shading 1 Accent 4" w:uiPriority="63"/>
+    <w:lsdException w:name="Medium Shading 2 Accent 4" w:uiPriority="64"/>
+    <w:lsdException w:name="Medium List 1 Accent 4" w:uiPriority="65"/>
+    <w:lsdException w:name="Medium List 2 Accent 4" w:uiPriority="66"/>
+    <w:lsdException w:name="Medium Grid 1 Accent 4" w:uiPriority="67"/>
+    <w:lsdException w:name="Medium Grid 2 Accent 4" w:uiPriority="68"/>
+    <w:lsdException w:name="Medium Grid 3 Accent 4" w:uiPriority="69"/>
+    <w:lsdException w:name="Dark List Accent 4" w:uiPriority="70"/>
+    <w:lsdException w:name="Colorful Shading Accent 4" w:uiPriority="71"/>
+    <w:lsdException w:name="Colorful List Accent 4" w:uiPriority="72"/>
+    <w:lsdException w:name="Colorful Grid Accent 4" w:uiPriority="73"/>
+    <w:lsdException w:name="Light Shading Accent 5" w:uiPriority="60"/>
+    <w:lsdException w:name="Light List Accent 5" w:uiPriority="61"/>
+    <w:lsdException w:name="Light Grid Accent 5" w:uiPriority="62"/>
+    <w:lsdException w:name="Medium Shading 1 Accent 5" w:uiPriority="63"/>
+    <w:lsdException w:name="Medium Shading 2 Accent 5" w:uiPriority="64"/>
+    <w:lsdException w:name="Medium List 1 Accent 5" w:uiPriority="65"/>
+    <w:lsdException w:name="Medium List 2 Accent 5" w:uiPriority="66"/>
+    <w:lsdException w:name="Medium Grid 1 Accent 5" w:uiPriority="67"/>
+    <w:lsdException w:name="Medium Grid 2 Accent 5" w:uiPriority="68"/>
+    <w:lsdException w:name="Medium Grid 3 Accent 5" w:uiPriority="69"/>
+    <w:lsdException w:name="Dark List Accent 5" w:uiPriority="70"/>
+    <w:lsdException w:name="Colorful Shading Accent 5" w:uiPriority="71"/>
+    <w:lsdException w:name="Colorful List Accent 5" w:uiPriority="72"/>
+    <w:lsdException w:name="Colorful Grid Accent 5" w:uiPriority="73"/>
+    <w:lsdException w:name="Light Shading Accent 6" w:uiPriority="60"/>
+    <w:lsdException w:name="Light List Accent 6" w:uiPriority="61"/>
+    <w:lsdException w:name="Light Grid Accent 6" w:uiPriority="62"/>
+    <w:lsdException w:name="Medium Shading 1 Accent 6" w:uiPriority="63"/>
+    <w:lsdException w:name="Medium Shading 2 Accent 6" w:uiPriority="64"/>
+    <w:lsdException w:name="Medium List 1 Accent 6" w:uiPriority="65"/>
+    <w:lsdException w:name="Medium List 2 Accent 6" w:uiPriority="66"/>
+    <w:lsdException w:name="Medium Grid 1 Accent 6" w:uiPriority="67"/>
+    <w:lsdException w:name="Medium Grid 2 Accent 6" w:uiPriority="68"/>
+    <w:lsdException w:name="Medium Grid 3 Accent 6" w:uiPriority="69"/>
+    <w:lsdException w:name="Dark List Accent 6" w:uiPriority="70"/>
+    <w:lsdException w:name="Colorful Shading Accent 6" w:uiPriority="71"/>
+    <w:lsdException w:name="Colorful List Accent 6" w:uiPriority="72"/>
+    <w:lsdException w:name="Colorful Grid Accent 6" w:uiPriority="73"/>
+    <w:lsdException w:name="Subtle Emphasis" w:uiPriority="19" w:qFormat="1"/>
+    <w:lsdException w:name="Intense Emphasis" w:uiPriority="21" w:qFormat="1"/>
+    <w:lsdException w:name="Subtle Reference" w:uiPriority="31" w:qFormat="1"/>
+    <w:lsdException w:name="Intense Reference" w:uiPriority="32" w:qFormat="1"/>
+    <w:lsdException w:name="Book Title" w:uiPriority="33" w:qFormat="1"/>
+    <w:lsdException w:name="Bibliography" w:semiHidden="1" w:uiPriority="37" w:unhideWhenUsed="1"/>
+    <w:lsdException w:name="TOC Heading" w:semiHidden="1" w:uiPriority="39" w:unhideWhenUsed="1" w:qFormat="1"/>
+    <w:lsdException w:name="Plain Table 1" w:uiPriority="41"/>
+    <w:lsdException w:name="Plain Table 2" w:uiPriority="42"/>
+    <w:lsdException w:name="Plain Table 3" w:uiPriority="43"/>
+    <w:lsdException w:name="Plain Table 4" w:uiPriority="44"/>
+    <w:lsdException w:name="Plain Table 5" w:uiPriority="45"/>
+    <w:lsdException w:name="Grid Table Light" w:uiPriority="40"/>
+    <w:lsdException w:name="Grid Table 1 Light" w:uiPriority="46"/>
+    <w:lsdException w:name="Grid Table 2" w:uiPriority="47"/>
+    <w:lsdException w:name="Grid Table 3" w:uiPriority="48"/>
+    <w:lsdException w:name="Grid Table 4" w:uiPriority="49"/>
+    <w:lsdException w:name="Grid Table 5 Dark" w:uiPriority="50"/>
+    <w:lsdException w:name="Grid Table 6 Colorful" w:uiPriority="51"/>
+    <w:lsdException w:name="Grid Table 7 Colorful" w:uiPriority="52"/>
+    <w:lsdException w:name="Grid Table 1 Light Accent 1" w:uiPriority="46"/>
+    <w:lsdException w:name="Grid Table 2 Accent 1" w:uiPriority="47"/>
+    <w:lsdException w:name="Grid Table 3 Accent 1" w:uiPriority="48"/>
+    <w:lsdException w:name="Grid Table 4 Accent 1" w:uiPriority="49"/>
+    <w:lsdException w:name="Grid Table 5 Dark Accent 1" w:uiPriority="50"/>
+    <w:lsdException w:name="Grid Table 6 Colorful Accent 1" w:uiPriority="51"/>
+    <w:lsdException w:name="Grid Table 7 Colorful Accent 1" w:uiPriority="52"/>
+    <w:lsdException w:name="Grid Table 1 Light Accent 2" w:uiPriority="46"/>
+    <w:lsdException w:name="Grid Table 2 Accent 2" w:uiPriority="47"/>
+    <w:lsdException w:name="Grid Table 3 Accent 2" w:uiPriority="48"/>
+    <w:lsdException w:name="Grid Table 4 Accent 2" w:uiPriority="49"/>
+    <w:lsdException w:name="Grid Table 5 Dark Accent 2" w:uiPriority="50"/>
+    <w:lsdException w:name="Grid Table 6 Colorful Accent 2" w:uiPriority="51"/>
+    <w:lsdException w:name="Grid Table 7 Colorful Accent 2" w:uiPriority="52"/>
+    <w:lsdException w:name="Grid Table 1 Light Accent 3" w:uiPriority="46"/>
+    <w:lsdException w:name="Grid Table 2 Accent 3" w:uiPriority="47"/>
+    <w:lsdException w:name="Grid Table 3 Accent 3" w:uiPriority="48"/>
+    <w:lsdException w:name="Grid Table 4 Accent 3" w:uiPriority="49"/>
+    <w:lsdException w:name="Grid Table 5 Dark Accent 3" w:uiPriority="50"/>
+    <w:lsdException w:name="Grid Table 6 Colorful Accent 3" w:uiPriority="51"/>
+    <w:lsdException w:name="Grid Table 7 Colorful Accent 3" w:uiPriority="52"/>
+    <w:lsdException w:name="Grid Table 1 Light Accent 4" w:uiPriority="46"/>
+    <w:lsdException w:name="Grid Table 2 Accent 4" w:uiPriority="47"/>
+    <w:lsdException w:name="Grid Table 3 Accent 4" w:uiPriority="48"/>
+    <w:lsdException w:name="Grid Table 4 Accent 4" w:uiPriority="49"/>
+    <w:lsdException w:name="Grid Table 5 Dark Accent 4" w:uiPriority="50"/>
+    <w:lsdException w:name="Grid Table 6 Colorful Accent 4" w:uiPriority="51"/>
+    <w:lsdException w:name="Grid Table 7 Colorful Accent 4" w:uiPriority="52"/>
+    <w:lsdException w:name="Grid Table 1 Light Accent 5" w:uiPriority="46"/>
+    <w:lsdException w:name="Grid Table 2 Accent 5" w:uiPriority="47"/>
+    <w:lsdException w:name="Grid Table 3 Accent 5" w:uiPriority="48"/>
+    <w:lsdException w:name="Grid Table 4 Accent 5" w:uiPriority="49"/>
+    <w:lsdException w:name="Grid Table 5 Dark Accent 5" w:uiPriority="50"/>
+    <w:lsdException w:name="Grid Table 6 Colorful Accent 5" w:uiPriority="51"/>
+    <w:lsdException w:name="Grid Table 7 Colorful Accent 5" w:uiPriority="52"/>
+    <w:lsdException w:name="Grid Table 1 Light Accent 6" w:uiPriority="46"/>
+    <w:lsdException w:name="Grid Table 2 Accent 6" w:uiPriority="47"/>
+    <w:lsdException w:name="Grid Table 3 Accent 6" w:uiPriority="48"/>
+    <w:lsdException w:name="Grid Table 4 Accent 6" w:uiPriority="49"/>
+    <w:lsdException w:name="Grid Table 5 Dark Accent 6" w:uiPriority="50"/>
+    <w:lsdException w:name="Grid Table 6 Colorful Accent 6" w:uiPriority="51"/>
+    <w:lsdException w:name="Grid Table 7 Colorful Accent 6" w:uiPriority="52"/>
+    <w:lsdException w:name="List Table 1 Light" w:uiPriority="46"/>
+    <w:lsdException w:name="List Table 2" w:uiPriority="47"/>
+    <w:lsdException w:name="List Table 3" w:uiPriority="48"/>
+    <w:lsdException w:name="List Table 4" w:uiPriority="49"/>
+    <w:lsdException w:name="List Table 5 Dark" w:uiPriority="50"/>
+    <w:lsdException w:name="List Table 6 Colorful" w:uiPriority="51"/>
+    <w:lsdException w:name="List Table 7 Colorful" w:uiPriority="52"/>
+    <w:lsdException w:name="List Table 1 Light Accent 1" w:uiPriority="46"/>
+    <w:lsdException w:name="List Table 2 Accent 1" w:uiPriority="47"/>
+    <w:lsdException w:name="List Table 3 Accent 1" w:uiPriority="48"/>
+    <w:lsdException w:name="List Table 4 Accent 1" w:uiPriority="49"/>
+    <w:lsdException w:name="List Table 5 Dark Accent 1" w:uiPriority="50"/>
+    <w:lsdException w:name="List Table 6 Colorful Accent 1" w:uiPriority="51"/>
+    <w:lsdException w:name="List Table 7 Colorful Accent 1" w:uiPriority="52"/>
+    <w:lsdException w:name="List Table 1 Light Accent 2" w:uiPriority="46"/>
+    <w:lsdException w:name="List Table 2 Accent 2" w:uiPriority="47"/>
+    <w:lsdException w:name="List Table 3 Accent 2" w:uiPriority="48"/>
+    <w:lsdException w:name="List Table 4 Accent 2" w:uiPriority="49"/>
+    <w:lsdException w:name="List Table 5 Dark Accent 2" w:uiPriority="50"/>
+    <w:lsdException w:name="List Table 6 Colorful Accent 2" w:uiPriority="51"/>
+    <w:lsdException w:name="List Table 7 Colorful Accent 2" w:uiPriority="52"/>
+    <w:lsdException w:name="List Table 1 Light Accent 3" w:uiPriority="46"/>
+    <w:lsdException w:name="List Table 2 Accent 3" w:uiPriority="47"/>
+    <w:lsdException w:name="List Table 3 Accent 3" w:uiPriority="48"/>
+    <w:lsdException w:name="List Table 4 Accent 3" w:uiPriority="49"/>
+    <w:lsdException w:name="List Table 5 Dark Accent 3" w:uiPriority="50"/>
+    <w:lsdException w:name="List Table 6 Colorful Accent 3" w:uiPriority="51"/>
+    <w:lsdException w:name="List Table 7 Colorful Accent 3" w:uiPriority="52"/>
+    <w:lsdException w:name="List Table 1 Light Accent 4" w:uiPriority="46"/>
+    <w:lsdException w:name="List Table 2 Accent 4" w:uiPriority="47"/>
+    <w:lsdException w:name="List Table 3 Accent 4" w:uiPriority="48"/>
+    <w:lsdException w:name="List Table 4 Accent 4" w:uiPriority="49"/>
+    <w:lsdException w:name="List Table 5 Dark Accent 4" w:uiPriority="50"/>
+    <w:lsdException w:name="List Table 6 Colorful Accent 4" w:uiPriority="51"/>
+    <w:lsdException w:name="List Table 7 Colorful Accent 4" w:uiPriority="52"/>
+    <w:lsdException w:name="List Table 1 Light Accent 5" w:uiPriority="46"/>
+    <w:lsdException w:name="List Table 2 Accent 5" w:uiPriority="47"/>
+    <w:lsdException w:name="List Table 3 Accent 5" w:uiPriority="48"/>
+    <w:lsdException w:name="List Table 4 Accent 5" w:uiPriority="49"/>
+    <w:lsdException w:name="List Table 5 Dark Accent 5" w:uiPriority="50"/>
+    <w:lsdException w:name="List Table 6 Colorful Accent 5" w:uiPriority="51"/>
+    <w:lsdException w:name="List Table 7 Colorful Accent 5" w:uiPriority="52"/>
+    <w:lsdException w:name="List Table 1 Light Accent 6" w:uiPriority="46"/>
+    <w:lsdException w:name="List Table 2 Accent 6" w:uiPriority="47"/>
+    <w:lsdException w:name="List Table 3 Accent 6" w:uiPriority="48"/>
+    <w:lsdException w:name="List Table 4 Accent 6" w:uiPriority="49"/>
+    <w:lsdException w:name="List Table 5 Dark Accent 6" w:uiPriority="50"/>
+    <w:lsdException w:name="List Table 6 Colorful Accent 6" w:uiPriority="51"/>
+    <w:lsdException w:name="List Table 7 Colorful Accent 6" w:uiPriority="52"/>
+    <w:lsdException w:name="Mention" w:semiHidden="1" w:unhideWhenUsed="1"/>
+    <w:lsdException w:name="Smart Hyperlink" w:semiHidden="1" w:unhideWhenUsed="1"/>
+    <w:lsdException w:name="Hashtag" w:semiHidden="1" w:unhideWhenUsed="1"/>
+    <w:lsdException w:name="Unresolved Mention" w:semiHidden="1" w:unhideWhenUsed="1"/>
   </w:latentStyles>
   <w:style w:type="paragraph" w:default="1" w:styleId="a">
     <w:name w:val="Normal"/>

</xml_diff>

<commit_message>
Lab 77 RT finished
</commit_message>
<xml_diff>
--- a/Radiotechnics_Labs/6_sem/Lab77/Рекомендации по выполнению лабораторной работы 77.docx
+++ b/Radiotechnics_Labs/6_sem/Lab77/Рекомендации по выполнению лабораторной работы 77.docx
@@ -10,6 +10,8 @@
           <w:szCs w:val="32"/>
         </w:rPr>
       </w:pPr>
+      <w:bookmarkStart w:id="0" w:name="_GoBack"/>
+      <w:bookmarkEnd w:id="0"/>
       <w:r>
         <w:rPr>
           <w:sz w:val="32"/>
@@ -33,8 +35,6 @@
         </w:rPr>
         <w:t xml:space="preserve"> </w:t>
       </w:r>
-      <w:bookmarkStart w:id="0" w:name="_GoBack"/>
-      <w:bookmarkEnd w:id="0"/>
       <w:proofErr w:type="spellStart"/>
       <w:r>
         <w:rPr>
@@ -457,6 +457,72 @@
       </w:pPr>
       <w:r>
         <w:rPr>
+          <w:noProof/>
+          <w:sz w:val="28"/>
+          <w:szCs w:val="28"/>
+        </w:rPr>
+        <mc:AlternateContent>
+          <mc:Choice Requires="wpi">
+            <w:drawing>
+              <wp:anchor distT="0" distB="0" distL="114300" distR="114300" simplePos="0" relativeHeight="251668480" behindDoc="0" locked="0" layoutInCell="1" allowOverlap="1" wp14:anchorId="0CA565C5" wp14:editId="1EB838BB">
+                <wp:simplePos x="0" y="0"/>
+                <wp:positionH relativeFrom="column">
+                  <wp:posOffset>6525578</wp:posOffset>
+                </wp:positionH>
+                <wp:positionV relativeFrom="paragraph">
+                  <wp:posOffset>-1408747</wp:posOffset>
+                </wp:positionV>
+                <wp:extent cx="1239520" cy="5060520"/>
+                <wp:effectExtent l="38100" t="38100" r="55880" b="45085"/>
+                <wp:wrapNone/>
+                <wp:docPr id="10" name="Рукописный ввод 10"/>
+                <wp:cNvGraphicFramePr/>
+                <a:graphic xmlns:a="http://schemas.openxmlformats.org/drawingml/2006/main">
+                  <a:graphicData uri="http://schemas.microsoft.com/office/word/2010/wordprocessingInk">
+                    <w14:contentPart bwMode="auto" r:id="rId5">
+                      <w14:nvContentPartPr>
+                        <w14:cNvContentPartPr/>
+                      </w14:nvContentPartPr>
+                      <w14:xfrm>
+                        <a:off x="0" y="0"/>
+                        <a:ext cx="1239520" cy="5060520"/>
+                      </w14:xfrm>
+                    </w14:contentPart>
+                  </a:graphicData>
+                </a:graphic>
+              </wp:anchor>
+            </w:drawing>
+          </mc:Choice>
+          <mc:Fallback>
+            <w:pict>
+              <v:shapetype w14:anchorId="0FD8B037" id="_x0000_t75" coordsize="21600,21600" o:spt="75" o:preferrelative="t" path="m@4@5l@4@11@9@11@9@5xe" filled="f" stroked="f">
+                <v:stroke joinstyle="miter"/>
+                <v:formulas>
+                  <v:f eqn="if lineDrawn pixelLineWidth 0"/>
+                  <v:f eqn="sum @0 1 0"/>
+                  <v:f eqn="sum 0 0 @1"/>
+                  <v:f eqn="prod @2 1 2"/>
+                  <v:f eqn="prod @3 21600 pixelWidth"/>
+                  <v:f eqn="prod @3 21600 pixelHeight"/>
+                  <v:f eqn="sum @0 0 1"/>
+                  <v:f eqn="prod @6 1 2"/>
+                  <v:f eqn="prod @7 21600 pixelWidth"/>
+                  <v:f eqn="sum @8 21600 0"/>
+                  <v:f eqn="prod @7 21600 pixelHeight"/>
+                  <v:f eqn="sum @10 21600 0"/>
+                </v:formulas>
+                <v:path o:extrusionok="f" gradientshapeok="t" o:connecttype="rect"/>
+                <o:lock v:ext="edit" aspectratio="t"/>
+              </v:shapetype>
+              <v:shape id="Рукописный ввод 10" o:spid="_x0000_s1026" type="#_x0000_t75" style="position:absolute;margin-left:513.15pt;margin-top:-111.6pt;width:99pt;height:399.85pt;z-index:251668480;visibility:visible;mso-wrap-style:square;mso-wrap-distance-left:9pt;mso-wrap-distance-top:0;mso-wrap-distance-right:9pt;mso-wrap-distance-bottom:0;mso-position-horizontal:absolute;mso-position-horizontal-relative:text;mso-position-vertical:absolute;mso-position-vertical-relative:text" o:gfxdata="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">
+                <v:imagedata r:id="rId6" o:title=""/>
+              </v:shape>
+            </w:pict>
+          </mc:Fallback>
+        </mc:AlternateContent>
+      </w:r>
+      <w:r>
+        <w:rPr>
           <w:sz w:val="28"/>
           <w:szCs w:val="28"/>
         </w:rPr>
@@ -478,18 +544,81 @@
       </w:pPr>
       <w:r>
         <w:rPr>
+          <w:noProof/>
           <w:sz w:val="28"/>
           <w:szCs w:val="28"/>
         </w:rPr>
         <w:lastRenderedPageBreak/>
-        <w:t xml:space="preserve">а) </w:t>
-      </w:r>
-      <w:r>
-        <w:rPr>
-          <w:sz w:val="28"/>
-          <w:szCs w:val="28"/>
-        </w:rPr>
-        <w:t>В триггере</w:t>
+        <mc:AlternateContent>
+          <mc:Choice Requires="wpi">
+            <w:drawing>
+              <wp:anchor distT="0" distB="0" distL="114300" distR="114300" simplePos="0" relativeHeight="251660288" behindDoc="0" locked="0" layoutInCell="1" allowOverlap="1" wp14:anchorId="74112405" wp14:editId="0DAA0C8D">
+                <wp:simplePos x="0" y="0"/>
+                <wp:positionH relativeFrom="column">
+                  <wp:posOffset>7071150</wp:posOffset>
+                </wp:positionH>
+                <wp:positionV relativeFrom="paragraph">
+                  <wp:posOffset>-896528</wp:posOffset>
+                </wp:positionV>
+                <wp:extent cx="777960" cy="389160"/>
+                <wp:effectExtent l="19050" t="38100" r="0" b="49530"/>
+                <wp:wrapNone/>
+                <wp:docPr id="2" name="Рукописный ввод 2"/>
+                <wp:cNvGraphicFramePr/>
+                <a:graphic xmlns:a="http://schemas.openxmlformats.org/drawingml/2006/main">
+                  <a:graphicData uri="http://schemas.microsoft.com/office/word/2010/wordprocessingInk">
+                    <w14:contentPart bwMode="auto" r:id="rId7">
+                      <w14:nvContentPartPr>
+                        <w14:cNvContentPartPr/>
+                      </w14:nvContentPartPr>
+                      <w14:xfrm>
+                        <a:off x="0" y="0"/>
+                        <a:ext cx="777960" cy="389160"/>
+                      </w14:xfrm>
+                    </w14:contentPart>
+                  </a:graphicData>
+                </a:graphic>
+              </wp:anchor>
+            </w:drawing>
+          </mc:Choice>
+          <mc:Fallback>
+            <w:pict>
+              <v:shape w14:anchorId="2AD3ABB5" id="Рукописный ввод 2" o:spid="_x0000_s1026" type="#_x0000_t75" style="position:absolute;margin-left:556.1pt;margin-top:-71.3pt;width:62.65pt;height:32.1pt;z-index:251660288;visibility:visible;mso-wrap-style:square;mso-wrap-distance-left:9pt;mso-wrap-distance-top:0;mso-wrap-distance-right:9pt;mso-wrap-distance-bottom:0;mso-position-horizontal:absolute;mso-position-horizontal-relative:text;mso-position-vertical:absolute;mso-position-vertical-relative:text" o:gfxdata="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">
+                <v:imagedata r:id="rId8" o:title=""/>
+              </v:shape>
+            </w:pict>
+          </mc:Fallback>
+        </mc:AlternateContent>
+      </w:r>
+      <w:r>
+        <w:rPr>
+          <w:sz w:val="28"/>
+          <w:szCs w:val="28"/>
+        </w:rPr>
+        <w:t>а</w:t>
+      </w:r>
+      <w:proofErr w:type="gramStart"/>
+      <w:r>
+        <w:rPr>
+          <w:sz w:val="28"/>
+          <w:szCs w:val="28"/>
+        </w:rPr>
+        <w:t xml:space="preserve">) </w:t>
+      </w:r>
+      <w:r>
+        <w:rPr>
+          <w:sz w:val="28"/>
+          <w:szCs w:val="28"/>
+        </w:rPr>
+        <w:t>В</w:t>
+      </w:r>
+      <w:proofErr w:type="gramEnd"/>
+      <w:r>
+        <w:rPr>
+          <w:sz w:val="28"/>
+          <w:szCs w:val="28"/>
+        </w:rPr>
+        <w:t xml:space="preserve"> триггере</w:t>
       </w:r>
       <w:r>
         <w:rPr>
@@ -1280,7 +1409,7 @@
     <w:lsdException w:name="Table Web 2" w:semiHidden="1" w:unhideWhenUsed="1"/>
     <w:lsdException w:name="Table Web 3" w:semiHidden="1" w:unhideWhenUsed="1"/>
     <w:lsdException w:name="Balloon Text" w:semiHidden="1" w:unhideWhenUsed="1"/>
-    <w:lsdException w:name="Table Grid" w:semiHidden="1" w:uiPriority="59" w:unhideWhenUsed="1"/>
+    <w:lsdException w:name="Table Grid" w:uiPriority="59"/>
     <w:lsdException w:name="Table Theme" w:semiHidden="1" w:unhideWhenUsed="1"/>
     <w:lsdException w:name="Placeholder Text" w:semiHidden="1"/>
     <w:lsdException w:name="No Spacing" w:uiPriority="1" w:qFormat="1"/>
@@ -1546,6 +1675,72 @@
     </w:pPr>
   </w:style>
 </w:styles>
+</file>
+
+<file path=word/ink/ink1.xml><?xml version="1.0" encoding="utf-8"?>
+<inkml:ink xmlns:inkml="http://www.w3.org/2003/InkML">
+  <inkml:definitions>
+    <inkml:context xml:id="ctx0">
+      <inkml:inkSource xml:id="inkSrc0">
+        <inkml:traceFormat>
+          <inkml:channel name="X" type="integer" min="-2.14748E9" max="2.14748E9" units="cm"/>
+          <inkml:channel name="Y" type="integer" min="-2.14748E9" max="2.14748E9" units="cm"/>
+          <inkml:channel name="F" type="integer" max="32767" units="dev"/>
+          <inkml:channel name="OA" type="integer" max="360" units="deg"/>
+          <inkml:channel name="OE" type="integer" max="90" units="deg"/>
+        </inkml:traceFormat>
+        <inkml:channelProperties>
+          <inkml:channelProperty channel="X" name="resolution" value="1000" units="1/cm"/>
+          <inkml:channelProperty channel="Y" name="resolution" value="1000" units="1/cm"/>
+          <inkml:channelProperty channel="F" name="resolution" value="0" units="1/dev"/>
+          <inkml:channelProperty channel="OA" name="resolution" value="1000" units="1/deg"/>
+          <inkml:channelProperty channel="OE" name="resolution" value="1000" units="1/deg"/>
+        </inkml:channelProperties>
+      </inkml:inkSource>
+      <inkml:timestamp xml:id="ts0" timeString="2019-03-18T07:58:18.129"/>
+    </inkml:context>
+    <inkml:brush xml:id="br0">
+      <inkml:brushProperty name="width" value="0.05" units="cm"/>
+      <inkml:brushProperty name="height" value="0.05" units="cm"/>
+    </inkml:brush>
+  </inkml:definitions>
+  <inkml:trace contextRef="#ctx0" brushRef="#br0">1128 6670 6880 0 0,'-4'-1'43'0'0,"1"0"0"0"0,-1 1-1 0 0,0-1 1 0 0,0 1 0 0 0,1 0 0 0 0,-1 0 0 0 0,0 1 0 0 0,0-1 0 0 0,1 1 0 0 0,-1 0 0 0 0,0 0 0 0 0,-1 1-43 0 0,-25 3 205 0 0,28-5-74 0 0,1 0 1 0 0,-1 0-1 0 0,1 0 0 0 0,-1 0 1 0 0,1 0-1 0 0,-1 0 1 0 0,1-1-1 0 0,-1 1 0 0 0,1 0 1 0 0,-1-1-1 0 0,1 1 1 0 0,-1-1-1 0 0,1 0 0 0 0,0 1 1 0 0,-1-1-1 0 0,1 0 1 0 0,-1 0-132 0 0,1-1 231 0 0,0 0 0 0 0,0 0 0 0 0,0 0 0 0 0,0 0 0 0 0,0 0 0 0 0,1 0 0 0 0,-1 0 0 0 0,0 0 0 0 0,1 0 1 0 0,0 0-1 0 0,-1-2-231 0 0,1-1 116 0 0,1 0 1 0 0,-1 0 0 0 0,1 0-1 0 0,0-1 1 0 0,0 1 0 0 0,0 0 0 0 0,1 0-1 0 0,0 0 1 0 0,0 0 0 0 0,0 1-1 0 0,0-1 1 0 0,3-3-117 0 0,2-6 158 0 0,6-11-94 0 0,1 0-1 0 0,4-3-63 0 0,12-21 27 0 0,17-27 16 0 0,3 3 0 0 0,24-24-43 0 0,37-51 42 0 0,-61 72-21 0 0,-3-1 0 0 0,-3-3 1 0 0,20-55-22 0 0,-50 100 13 0 0,-7 15 217 0 0,1 1-1 0 0,2 0 0 0 0,2-6-229 0 0,-10 23 64 0 0,3 7 3 0 0,-2 1-93 0 0,0-1 1 0 0,0 1 0 0 0,0-1 0 0 0,-1 1 0 0 0,0 0-1 0 0,0 0 1 0 0,-1 0 0 0 0,1 1 0 0 0,-1 0 25 0 0,13 84-293 0 0,17 92 7 0 0,-27-165 267 0 0,0 1-1 0 0,1-1 0 0 0,1 0 1 0 0,1 0-1 0 0,0-1 0 0 0,1 0 1 0 0,1 0-1 0 0,8 10 20 0 0,-14-23-2 0 0,1 0 1 0 0,-1 0-1 0 0,1-1 1 0 0,0 1-1 0 0,0-1 0 0 0,0 0 1 0 0,1 0-1 0 0,-1 0 1 0 0,1-1-1 0 0,-1 1 1 0 0,1-1-1 0 0,0 0 0 0 0,0-1 1 0 0,0 1-1 0 0,0-1 1 0 0,0 0-1 0 0,0 0 1 0 0,0-1-1 0 0,1 1 1 0 0,-1-1-1 0 0,0 0 0 0 0,0-1 1 0 0,3 0 1 0 0,13-2 29 0 0,0-1 0 0 0,-1-1 0 0 0,0 0 0 0 0,1-2 0 0 0,0-1-29 0 0,10-5 112 0 0,0-1 0 0 0,-1-1 0 0 0,-1-2 1 0 0,0-1-1 0 0,0-2-112 0 0,131-108 463 0 0,-125 99-387 0 0,105-97 173 0 0,-26 22 48 0 0,-106 97-299 0 0,0-1-1 0 0,0 1 0 0 0,1 0 0 0 0,1 0 0 0 0,-1 1 1 0 0,1 0 2 0 0,-10 7-7 0 0,1 0 0 0 0,-1 0 1 0 0,0 0-1 0 0,0 0 0 0 0,0 0 1 0 0,0 0-1 0 0,0 0 0 0 0,0-1 1 0 0,0 1-1 0 0,0 0 0 0 0,0 0 1 0 0,0 1 6 0 0,-6 19-12 0 0,0 0 0 0 0,-1-1 1 0 0,-1 0-1 0 0,-1 0 1 0 0,-1 0-1 0 0,-8 11 12 0 0,-7 15 6 0 0,-80 139-145 0 0,23-44 16 0 0,-35 66-329 0 0,-30 27 452 0 0,109-177-77 0 0,-116 160-232 0 0,36-65-160 0 0,-9-4 469 0 0,78-96-100 0 0,-2-2 0 0 0,-2-3 0 0 0,-2-1 1 0 0,-27 14 99 0 0,46-36 0 0 0,-67 44 0 0 0,80-55 0 0 0,-1-1 0 0 0,0 0 0 0 0,-16 3 0 0 0,27-10-64 0 0,0-1 1 0 0,-1 0-1 0 0,0-1 1 0 0,0-1-1 0 0,0 0 1 0 0,0-1 0 0 0,-9 0 63 0 0,18-1-21 0 0,0 0 1 0 0,0-1 0 0 0,0 0 0 0 0,0 0 0 0 0,0 0 0 0 0,0-1-1 0 0,1 1 1 0 0,-1-1 0 0 0,0 0 0 0 0,1-1 0 0 0,-1 1-1 0 0,1-1 1 0 0,0 0 0 0 0,0 0 0 0 0,0 0 0 0 0,0 0 0 0 0,1-1-1 0 0,-1 0 1 0 0,1 0 0 0 0,0 0 0 0 0,0 0 0 0 0,-3-4 20 0 0,3 2 0 0 0,1-1 0 0 0,-1 1 0 0 0,1-1 0 0 0,0 1 0 0 0,0-1 0 0 0,1 0 0 0 0,0 0 0 0 0,0 0 0 0 0,0 0 0 0 0,0-16 0 0 0,2 1 0 0 0,0-5 0 0 0,0 15 4 0 0,1 0 1 0 0,1 0-1 0 0,0 0 1 0 0,0 1-1 0 0,1-1 1 0 0,4-6-5 0 0,7-15 71 0 0,12-18-71 0 0,-7 20 125 0 0,0 1 0 0 0,2 0 0 0 0,1 2 0 0 0,2 1 0 0 0,0 1 0 0 0,2 1 0 0 0,1 2 0 0 0,1 0-125 0 0,49-34 268 0 0,3 4 0 0 0,36-15-268 0 0,-39 27 28 0 0,1 4-1 0 0,1 3 1 0 0,2 4 0 0 0,12 0-28 0 0,88-18 7 0 0,71-5-7 0 0,-159 39 0 0 0,73 0 0 0 0,-102 10 0 0 0,175-9-54 0 0,-228 12 58 0 0,0 0-1 0 0,-1 0 1 0 0,1-1-1 0 0,0-1 1 0 0,-1 0 0 0 0,0 0-1 0 0,0-1 1 0 0,0 0-1 0 0,0-1 1 0 0,-1-1-1 0 0,1 1 1 0 0,3-5-4 0 0,-12 9 4 0 0,-1 0 1 0 0,1 0-1 0 0,-1-1 1 0 0,1 1-1 0 0,-1-1 0 0 0,1 1 1 0 0,-1-1-1 0 0,0 0 1 0 0,0 1-1 0 0,0-1 1 0 0,0 0-1 0 0,0 0 0 0 0,0 0 1 0 0,0 0-1 0 0,-1 0 1 0 0,1 0-1 0 0,-1 0 1 0 0,1-2-5 0 0,-1 1 7 0 0,0 1 1 0 0,0-1 0 0 0,-1 0 0 0 0,1 0 0 0 0,-1 0 0 0 0,1 0 0 0 0,-1 1 0 0 0,0-1-1 0 0,0 0 1 0 0,0 1 0 0 0,0-1 0 0 0,-2-1-8 0 0,-3-5 40 0 0,0 0-1 0 0,0 1 1 0 0,-1 0-1 0 0,-1 0 1 0 0,1 1-1 0 0,-1 0 1 0 0,-1-1-40 0 0,-44-31 194 0 0,-49-29-194 0 0,30 22 176 0 0,-56-33 232 0 0,56 36-338 0 0,70 41-71 0 0,-44-27-72 0 0,-1 2 1 0 0,-1 2-1 0 0,-51-19 73 0 0,88 40-34 0 0,0 1-1 0 0,0 1 1 0 0,-1-1 0 0 0,1 2 0 0 0,-1 0-1 0 0,1 0 1 0 0,-1 1 0 0 0,1 0 0 0 0,-1 1-1 0 0,1 0 1 0 0,-1 1 0 0 0,1 1 0 0 0,0 0-1 0 0,-9 3 35 0 0,7-1-19 0 0,-1 1 0 0 0,1 1-1 0 0,0 0 1 0 0,1 1-1 0 0,0 0 1 0 0,0 1-1 0 0,0 0 1 0 0,1 1-1 0 0,1 0 1 0 0,0 1 0 0 0,-4 5 19 0 0,-9 14-22 0 0,2 1 1 0 0,1 1-1 0 0,1 0 1 0 0,2 2-1 0 0,1 0 1 0 0,2 1-1 0 0,1 0 1 0 0,2 1-1 0 0,0 3 22 0 0,2 2 0 0 0,2 1 0 0 0,1-1 0 0 0,2 1 0 0 0,2 0-1 0 0,2 0 1 0 0,2 0 0 0 0,1-1 0 0 0,3 4 0 0 0,2-5 20 0 0,1 0 0 0 0,3-1 0 0 0,0 0 0 0 0,3 0-1 0 0,7 11-19 0 0,8 10-47 0 0,3-1 0 0 0,35 47 47 0 0,-43-70-100 0 0,2-1-1 0 0,2-2 0 0 0,1-1 0 0 0,27 24 101 0 0,-35-38-31 0 0,0-1-1 0 0,1-1 1 0 0,1 0-1 0 0,1-2 0 0 0,0-1 1 0 0,0-1-1 0 0,28 9 32 0 0,26 2 72 0 0,2-4-1 0 0,1-2-71 0 0,-51-13 183 0 0,0 0 0 0 0,3-2-183 0 0,-3-1 219 0 0,29 7-219 0 0,-59-8 2 0 0,-1 0-1 0 0,0 0 0 0 0,1 0 1 0 0,-1 0-1 0 0,1 0 1 0 0,-1 0-1 0 0,1 0 0 0 0,-1 0 1 0 0,0 1-1 0 0,1-1 0 0 0,-1 0 1 0 0,0 0-1 0 0,1 0 1 0 0,-1 1-1 0 0,1-1 0 0 0,-1 0 1 0 0,0 1-1 0 0,0-1 1 0 0,1 0-1 0 0,-1 1 0 0 0,0-1 1 0 0,1 0-1 0 0,-1 1 0 0 0,0-1 1 0 0,0 0-1 0 0,0 1 1 0 0,1-1-1 0 0,-1 1 0 0 0,0-1 1 0 0,0 0-1 0 0,0 1 1 0 0,0-1-1 0 0,0 1 0 0 0,0-1 1 0 0,0 1-1 0 0,0-1 0 0 0,0 0 1 0 0,0 1-1 0 0,0-1 1 0 0,0 1-1 0 0,0-1 0 0 0,0 1 1 0 0,-1-1-2 0 0,-6 15-24 0 0,6-14 19 0 0,-5 7-60 0 0,0 0 1 0 0,0 0-1 0 0,0-1 1 0 0,-1 0-1 0 0,-7 6 65 0 0,-43 30-187 0 0,22-17 114 0 0,-159 109-223 0 0,56-41-140 0 0,-124 83-666 0 0,-132 58 1102 0 0,297-183 8 0 0,-3-4 0 0 0,-37 9-8 0 0,110-47 61 0 0,0-1 0 0 0,-19 2-61 0 0,33-8 76 0 0,0-1 0 0 0,0 0 0 0 0,0-2-1 0 0,0 1 1 0 0,0-2 0 0 0,-10 0-76 0 0,18 0 51 0 0,0 0 0 0 0,0-1 0 0 0,0 1 0 0 0,0-1 1 0 0,1 0-1 0 0,-1 0 0 0 0,1 0 0 0 0,0-1 0 0 0,-1 1 0 0 0,1-1 0 0 0,0 0 0 0 0,0 0 1 0 0,1-1-1 0 0,-1 1 0 0 0,1-1 0 0 0,0 0 0 0 0,0 0 0 0 0,0 0 0 0 0,0 0 0 0 0,0 0 1 0 0,1-1-1 0 0,0 1 0 0 0,0-1 0 0 0,0-1-51 0 0,-4-10 102 0 0,2-1 0 0 0,0 1 0 0 0,0-1 0 0 0,2 0 0 0 0,0 0 0 0 0,1-12-102 0 0,2-19 197 0 0,2-1 0 0 0,3 1 1 0 0,10-44-198 0 0,-3 32 43 0 0,3 0 1 0 0,3 0-1 0 0,2 2 1 0 0,3 0-1 0 0,2 2 1 0 0,15-20-44 0 0,18-23-35 0 0,4 3 0 0 0,4 2 1 0 0,5 3 34 0 0,25-22 197 0 0,6 4 0 0 0,82-66-197 0 0,245-177 400 0 0,177-78-705 0 0,-339 257-4097 0 0,-81 56-674 0 0</inkml:trace>
+  <inkml:trace contextRef="#ctx0" brushRef="#br0" timeOffset="3264.045">1772 3345 5584 0 0,'-2'-2'13'0'0,"0"1"1"0"0,0-1-1 0 0,0 1 1 0 0,-1 0-1 0 0,1 0 1 0 0,-1 0-1 0 0,1 1 1 0 0,-1-1-1 0 0,1 1 1 0 0,-1-1-1 0 0,1 1 1 0 0,-1 0-1 0 0,0 0 1 0 0,1 0-1 0 0,-1 0 1 0 0,-1 0-14 0 0,-1 2 17 0 0,0 0 0 0 0,1-1 0 0 0,-1 1 0 0 0,1 1 0 0 0,-1-1 0 0 0,1 1 0 0 0,0 0 0 0 0,-3 2-17 0 0,-19 16-1 0 0,1 1 0 0 0,1 0 0 0 0,-4 8 1 0 0,-65 78 8 0 0,75-86-3 0 0,-223 295 117 0 0,139-178-112 0 0,9-25 205 0 0,75-93-160 0 0,5-1 26 0 0,11-17-56 0 0,0 0 1 0 0,0 1 0 0 0,0-1-1 0 0,-1 0 1 0 0,1 0-1 0 0,-1 0 1 0 0,0-1-26 0 0,-4 6 337 0 0,12-9 418 0 0,15-10-273 0 0,4-6-398 0 0,0-2 0 0 0,-1-1 0 0 0,20-22-84 0 0,-6 5 32 0 0,-17 19-24 0 0,47-45 38 0 0,26-15-46 0 0,-50 45 128 0 0,11-3-128 0 0,-35 24 32 0 0,0 1 0 0 0,1 2 0 0 0,0 0 0 0 0,9-3-32 0 0,-25 11 0 0 0,0 0 0 0 0,0 0 0 0 0,0 0 0 0 0,0 0 0 0 0,0 1 0 0 0,0-1 0 0 0,0 1 0 0 0,1 0 0 0 0,-1 0 0 0 0,0 1 0 0 0,0-1 0 0 0,0 1 0 0 0,0 0 0 0 0,0 0 0 0 0,3 1 0 0 0,-5 0 0 0 0,1-1 0 0 0,-1 1 0 0 0,1-1 0 0 0,-1 1 0 0 0,1 0 0 0 0,-1 0 0 0 0,0 0 0 0 0,0 0 0 0 0,0 0 0 0 0,0 0 0 0 0,-1 0 0 0 0,1 1 0 0 0,0-1 0 0 0,-1 1 0 0 0,0-1 0 0 0,1 1 0 0 0,-1 0 0 0 0,0 0 0 0 0,-1-1 0 0 0,1 1 0 0 0,0 2 0 0 0,1 5 22 0 0,-1 0 0 0 0,-1 0 0 0 0,0-1 1 0 0,0 1-1 0 0,0 0 0 0 0,-2 0 0 0 0,-1 9-22 0 0,-4 12 270 0 0,-10 22-270 0 0,-83 216 740 0 0,64-179-625 0 0,0 18-115 0 0,27-77 0 0 0,8-28 0 0 0,0 1 0 0 0,0-1 0 0 0,1 1 0 0 0,-1-1 0 0 0,1 0 0 0 0,0 1 0 0 0,0-1 0 0 0,0 1 0 0 0,0-1 0 0 0,1 0 0 0 0,0 3 0 0 0,-1-5 0 0 0,1 0 0 0 0,-1 0 0 0 0,0 0 0 0 0,1 0 0 0 0,-1 0 0 0 0,1-1 0 0 0,-1 1 0 0 0,1 0 0 0 0,-1 0 0 0 0,1-1 0 0 0,-1 1 0 0 0,1 0 0 0 0,0-1 0 0 0,0 1 0 0 0,-1 0 0 0 0,1-1 0 0 0,0 1 0 0 0,0-1 0 0 0,0 1 0 0 0,-1-1 0 0 0,1 0 0 0 0,0 1 0 0 0,0-1 0 0 0,0 0 0 0 0,0 0 0 0 0,0 0 0 0 0,0 1 0 0 0,0-1 0 0 0,0 0 0 0 0,0 0 0 0 0,0 0 0 0 0,0-1 0 0 0,-1 1 0 0 0,1 0 0 0 0,0 0 0 0 0,0 0 0 0 0,0-1 0 0 0,0 1 0 0 0,0 0 0 0 0,0-1 0 0 0,0 1 0 0 0,0-1 0 0 0,16-8 21 0 0,-1 0 0 0 0,0-1 0 0 0,-1-1 0 0 0,0 0 0 0 0,-1-1 0 0 0,9-9-21 0 0,-14 14 2 0 0,200-165-90 0 0,-188 154 98 0 0,16-12 23 0 0,-35 29-31 0 0,1-1 0 0 0,0 0-1 0 0,0 1 1 0 0,0-1 0 0 0,0 1 0 0 0,0 0-1 0 0,0 0 1 0 0,0 0 0 0 0,0 0-1 0 0,1 1 1 0 0,-1-1 0 0 0,0 1-2 0 0,-1 0 0 0 0,-1 0 0 0 0,0 1 0 0 0,0-1 0 0 0,1 0 0 0 0,-1 0 0 0 0,0 1 0 0 0,0-1 0 0 0,1 1 0 0 0,-1-1 0 0 0,0 1 0 0 0,0 0 0 0 0,0-1 0 0 0,0 1 0 0 0,0 0 0 0 0,0 0 0 0 0,0 0 0 0 0,0 0 0 0 0,0 0 0 0 0,0 0 0 0 0,0 0 0 0 0,-1 0 0 0 0,1 0 0 0 0,0 0 0 0 0,-1 0 0 0 0,1 1 0 0 0,-1-1 0 0 0,1 0 0 0 0,-1 0 0 0 0,0 0 0 0 0,1 1 0 0 0,-1-1 0 0 0,0 1 0 0 0,1 6 0 0 0,0 0 0 0 0,0 0 0 0 0,-1 0 0 0 0,0 7 0 0 0,0-7 0 0 0,-1 20 9 0 0,-1 1 0 0 0,-2-1 0 0 0,-1 0 0 0 0,-1-1 0 0 0,-3 9-9 0 0,-50 134 80 0 0,30-92-53 0 0,-65 170 53 0 0,87-226-80 0 0,0 0 0 0 0,1 4 0 0 0,-1 0 0 0 0,6-18 0 0 0,1-8 0 0 0,1 1 0 0 0,-1-1 0 0 0,0 0 0 0 0,0 0 0 0 0,0 1 0 0 0,0-1 0 0 0,0 0 0 0 0,0 0 0 0 0,0 0 0 0 0,0 1 0 0 0,0-1 0 0 0,1 0 0 0 0,-1 0 0 0 0,0 1 0 0 0,0-1 0 0 0,0 0 0 0 0,0 0 0 0 0,1 0 0 0 0,-1 0 0 0 0,0 0 0 0 0,0 1 0 0 0,0-1 0 0 0,1 0 0 0 0,-1 0 0 0 0,0 0 0 0 0,0 0 0 0 0,1 0 0 0 0,-1 0 0 0 0,0 0 0 0 0,0 0 0 0 0,1 0 0 0 0,-1 0 0 0 0,0 0 0 0 0,0 0 0 0 0,1 0 0 0 0,-1 0 0 0 0,0 0 0 0 0,0 0 0 0 0,1 0 0 0 0,-1 0 0 0 0,0 0 0 0 0,0 0 0 0 0,1 0 0 0 0,-1 0 0 0 0,0 0 0 0 0,0 0 0 0 0,1-1 0 0 0,9-3 0 0 0,20-15 79 0 0,21-16-79 0 0,19-13 65 0 0,-55 39-65 0 0,64-36 21 0 0,-66 39-14 0 0,1 0-1 0 0,-1 1 0 0 0,1 0 1 0 0,1 1-1 0 0,-1 0-6 0 0,-8 3 2 0 0,-1 0-1 0 0,1 0 1 0 0,-1 1 0 0 0,1-1-1 0 0,-1 1 1 0 0,1 0 0 0 0,-1 1-1 0 0,4 0-1 0 0,-7-1 0 0 0,0 1 0 0 0,0 0 0 0 0,0 0 0 0 0,0 0 0 0 0,0 0 0 0 0,0 0 0 0 0,0 0-1 0 0,0 0 1 0 0,0 0 0 0 0,-1 1 0 0 0,1-1 0 0 0,-1 1 0 0 0,1 0 0 0 0,-1-1 0 0 0,0 1-1 0 0,1 0 1 0 0,-1 0 0 0 0,0-1 0 0 0,0 1 0 0 0,0 0 0 0 0,0 0 0 0 0,-1 0 0 0 0,1 2 0 0 0,1 2 0 0 0,0 0 0 0 0,-1 0 0 0 0,0 1 0 0 0,-1-1 0 0 0,1 1 0 0 0,-1-1 0 0 0,0 5 0 0 0,-7 46 0 0 0,5-46 0 0 0,-12 73 0 0 0,-17 56 0 0 0,18-93 1 0 0,-166 564 62 0 0,158-534-63 0 0,-2 20 0 0 0,18-73 0 0 0,4-16-16 0 0,1-8 10 0 0,0 0 0 0 0,0 1 0 0 0,0-1 0 0 0,0 0 1 0 0,1 0-1 0 0,-1 0 0 0 0,0 0 0 0 0,0 0 0 0 0,0 0 1 0 0,0 0-1 0 0,1 0 0 0 0,-1 0 0 0 0,0 1 0 0 0,0-1 1 0 0,0 0-1 0 0,0 0 0 0 0,1 0 0 0 0,-1 0 1 0 0,0 0-1 0 0,0 0 0 0 0,0 0 0 0 0,1 0 0 0 0,-1 0 1 0 0,0 0-1 0 0,0 0 0 0 0,0 0 0 0 0,0-1 0 0 0,1 1 1 0 0,-1 0-1 0 0,0 0 0 0 0,0 0 0 0 0,0 0 0 0 0,0 0 1 0 0,1 0-1 0 0,-1 0 0 0 0,0 0 0 0 0,0 0 0 0 0,0-1 6 0 0,8-2-83 0 0,15-15-25 0 0,21-20 108 0 0,-18 14 9 0 0,17-16 42 0 0,-29 26-27 0 0,1 0 0 0 0,0 1 0 0 0,1 1 0 0 0,0 0 0 0 0,1 1 0 0 0,3-1-24 0 0,-19 11-4 0 0,1 0 1 0 0,0 0 0 0 0,0 0-1 0 0,0 1 1 0 0,0-1 0 0 0,0 1-1 0 0,0-1 1 0 0,0 1 0 0 0,0 0-1 0 0,0-1 1 0 0,0 1 0 0 0,0 0-1 0 0,0 0 1 0 0,0 1 0 0 0,0-1-1 0 0,0 0 1 0 0,0 1 0 0 0,0-1-1 0 0,-1 1 1 0 0,1-1 0 0 0,0 1-1 0 0,1 0 4 0 0,-1 1-7 0 0,1 0 1 0 0,-1 0-1 0 0,0 0 0 0 0,0 1 0 0 0,1-1 0 0 0,-1 0 0 0 0,-1 1 0 0 0,1-1 1 0 0,0 1-1 0 0,-1 0 0 0 0,1 0 0 0 0,-1 0 0 0 0,1 2 7 0 0,4 15-9 0 0,-1 0 1 0 0,-2 0-1 0 0,1 0 0 0 0,-2 1 0 0 0,-1-1 1 0 0,-1 5 8 0 0,1-9-1 0 0,0 122 2 0 0,-7 29-1 0 0,-1-3-12 0 0,-3 40-228 0 0,-14 47 240 0 0,-41 202-626 0 0,21-153-123 0 0,25-148-263 0 0,10-80-1750 0 0</inkml:trace>
+  <inkml:trace contextRef="#ctx0" brushRef="#br0" timeOffset="5442.185">1729 2225 5064 0 0,'-1'-6'39'0'0,"1"5"-21"0"0,0-1-1 0 0,0 0 1 0 0,0 1 0 0 0,0-1 0 0 0,0 0 0 0 0,-1 1-1 0 0,1-1 1 0 0,0 1 0 0 0,-1-1 0 0 0,1 0-1 0 0,-1 1 1 0 0,0-1 0 0 0,0 1 0 0 0,1 0 0 0 0,-1-1-1 0 0,0 1 1 0 0,0 0 0 0 0,0-1 0 0 0,0 1-1 0 0,-1 0 1 0 0,1 0 0 0 0,0 0 0 0 0,0 0 0 0 0,-1 0-1 0 0,1 0 1 0 0,-1 0-18 0 0,0 0 17 0 0,-4-6 8 0 0,4 4-18 0 0,1 2 107 0 0,0 2 22 0 0,-12 11 8 0 0,-2 0 0 0 0,1-1 0 0 0,-6 2-144 0 0,-23 17 241 0 0,-31 32-24 0 0,3 2-1 0 0,3 4 0 0 0,-10 16-216 0 0,0 4 17 0 0,-30 34 20 0 0,-23 41-37 0 0,72-84 0 0 0,-109 159 0 0 0,160-226 0 0 0,-113 191 125 0 0,93-152-70 0 0,3 2-1 0 0,2 0 0 0 0,2 4-54 0 0,15-39 48 0 0,0 0 0 0 0,2 1 0 0 0,0 0 0 0 0,1 0 0 0 0,1 0 0 0 0,1 1-48 0 0,1-11 23 0 0,0 0 0 0 0,1-1 0 0 0,0 1 0 0 0,0-1-1 0 0,0 1 1 0 0,1-1 0 0 0,1 1 0 0 0,0-1 0 0 0,0 0-1 0 0,0 0 1 0 0,1 0 0 0 0,0-1 0 0 0,0 1 0 0 0,4 3-23 0 0,-1-3 38 0 0,0 1 1 0 0,0-1-1 0 0,1 0 1 0 0,1-1-1 0 0,-1 1 1 0 0,1-2 0 0 0,0 1-1 0 0,1-1 1 0 0,0-1-1 0 0,0 0 1 0 0,8 3-39 0 0,187 65 627 0 0,-9-3-412 0 0,-126-42-149 0 0,65 28 74 0 0,-108-44-136 0 0,2 1 16 0 0,-1 1 0 0 0,0 1 0 0 0,17 14-20 0 0,-21-14 0 0 0,-15-9 0 0 0,-1-1 0 0 0,1 1 0 0 0,-1 1 0 0 0,1 1 0 0 0,0 1 35 0 0,0 1 0 0 0,0 0 0 0 0,-1 1 0 0 0,0 0 0 0 0,-1 0 0 0 0,1 3-35 0 0,-4-6 23 0 0,-1 0 0 0 0,0 0-1 0 0,0 0 1 0 0,-1 1 0 0 0,0-1-1 0 0,0 1 1 0 0,-1-1 0 0 0,0 1-1 0 0,0 0 1 0 0,-1 0-23 0 0,0 7 11 0 0,0 0-1 0 0,-1 0 1 0 0,-1-1 0 0 0,0 1-1 0 0,-1 0 1 0 0,-1 0 0 0 0,-2 4-11 0 0,-12 25 42 0 0,-2 1 1 0 0,-2-2 0 0 0,-6 7-43 0 0,-85 123 128 0 0,42-70-128 0 0,-89 121 0 0 0,126-178 37 0 0,2 2 0 0 0,-14 30-37 0 0,43-74 5 0 0,1 0-1 0 0,0 0 0 0 0,0 0 1 0 0,0 0-1 0 0,0 1 0 0 0,1-1 1 0 0,0 1-1 0 0,-1 3-4 0 0,2-7 1 0 0,0-1-1 0 0,0 1 1 0 0,0 0 0 0 0,0-1-1 0 0,0 1 1 0 0,0-1-1 0 0,1 1 1 0 0,-1-1 0 0 0,0 1-1 0 0,1 0 1 0 0,-1-1-1 0 0,1 0 1 0 0,0 1 0 0 0,0-1-1 0 0,-1 1 1 0 0,1-1 0 0 0,0 0-1 0 0,0 0 1 0 0,0 1-1 0 0,0-1 1 0 0,0 0 0 0 0,1 0-1 0 0,-1 0 1 0 0,0 0 0 0 0,0 0-1 0 0,1 0 1 0 0,-1-1-1 0 0,1 1 1 0 0,-1 0 0 0 0,2 0-1 0 0,17 7 0 0 0,-11-5 0 0 0,-1 1 0 0 0,1-1 0 0 0,0 0 0 0 0,0-1 0 0 0,0 0 0 0 0,0-1 0 0 0,0 0 0 0 0,3 0 0 0 0,57 3 36 0 0,-44-1 10 0 0,0-2 0 0 0,18-1-46 0 0,129-11 256 0 0,-153 9-278 0 0,0 1 0 0 0,0 1 0 0 0,0 1 0 0 0,4 1 22 0 0,-20-2 0 0 0,0 1 0 0 0,0 0 0 0 0,0 0 0 0 0,-1 0 0 0 0,1 0 0 0 0,0 1 0 0 0,-1-1 0 0 0,1 1 0 0 0,-1 0 0 0 0,2 0 0 0 0,-4-1 0 0 0,1-1 0 0 0,0 1 0 0 0,0-1 0 0 0,0 1 0 0 0,-1 0 0 0 0,1 0 0 0 0,0 0 0 0 0,-1-1 0 0 0,1 1 0 0 0,0 0 0 0 0,-1 0 0 0 0,1 0 0 0 0,-1 0 0 0 0,0 0 0 0 0,1 0 0 0 0,-1 0 0 0 0,0 0 0 0 0,1 0 0 0 0,-1 0 0 0 0,0 0 0 0 0,0 0 0 0 0,0 0 0 0 0,0 0 0 0 0,0 0 0 0 0,0 0 0 0 0,0 0 0 0 0,0 0 0 0 0,-1 0 0 0 0,1 0 0 0 0,-1 1 0 0 0,-11 22 5 0 0,-1 0 0 0 0,-2-1 0 0 0,0-1 0 0 0,-2 0 0 0 0,-2 1-5 0 0,-95 97 81 0 0,60-66-21 0 0,-70 70 546 0 0,-19 14-328 0 0,73-73 28 0 0,-17 25-306 0 0,38-39 13 0 0,22-23-14 0 0,-12 15 1 0 0,36-39-1 0 0,-3 4 1 0 0,-1 0 1 0 0,1 1 0 0 0,1 0-1 0 0,-2 3 0 0 0,6-10-1 0 0,0 1 0 0 0,0-1 0 0 0,0 1 0 0 0,0-1 0 0 0,1 1 0 0 0,-1 0 0 0 0,1-1 0 0 0,-1 1 0 0 0,1 0 0 0 0,0-1 0 0 0,0 1 0 0 0,0 0 0 0 0,1-1 0 0 0,-1 1-1 0 0,1 0 1 0 0,-1-1 0 0 0,1 1 0 0 0,0 1 1 0 0,0-3-14 0 0,0 0 0 0 0,0 1-1 0 0,0-1 1 0 0,0 0-1 0 0,0 0 1 0 0,0 0 0 0 0,0 0-1 0 0,0 0 1 0 0,1 0 0 0 0,-1 0-1 0 0,0 0 1 0 0,0 0-1 0 0,1 0 1 0 0,-1-1 0 0 0,1 1 14 0 0,25 9-113 0 0,-23-9 97 0 0,13 2 13 0 0,1 0 0 0 0,0-1 0 0 0,0-1 0 0 0,0 0 0 0 0,10-2 3 0 0,-3 0 1 0 0,40-2-1 0 0,-2-3 0 0 0,1-3 0 0 0,31-10 0 0 0,82-12 0 0 0,-90 20-14 0 0,-36 2-11 0 0,1 4 0 0 0,0 1 1 0 0,46 3 24 0 0,-76 3 5 0 0,1 0 0 0 0,-1 1 0 0 0,0 1 0 0 0,9 4-5 0 0,-30-8 8 0 0,1 1 1 0 0,-1-1 0 0 0,1 1 0 0 0,-1 0 0 0 0,1 0 0 0 0,-1-1-1 0 0,0 1 1 0 0,1 0 0 0 0,-1 0 0 0 0,0 0 0 0 0,0 1 0 0 0,0-1-1 0 0,0 0 1 0 0,0 0 0 0 0,0 0 0 0 0,0 1 0 0 0,0-1-1 0 0,0 1 1 0 0,-1-1 0 0 0,1 0 0 0 0,-1 1 0 0 0,1 0 0 0 0,-1-1-1 0 0,1 1 1 0 0,-1-1 0 0 0,0 1 0 0 0,0-1 0 0 0,0 1 0 0 0,0-1-1 0 0,0 1 1 0 0,0 0 0 0 0,0-1 0 0 0,0 1 0 0 0,-1-1-1 0 0,1 1 1 0 0,0-1 0 0 0,-1 2-9 0 0,-2 6 10 0 0,0 1 1 0 0,-1-1-1 0 0,0 1 1 0 0,-1-1-1 0 0,-1 3-10 0 0,3-8 40 0 0,-3 7 25 0 0,-1-1-1 0 0,-1 0 0 0 0,-3 5-64 0 0,-15 18 87 0 0,-33 51 10 0 0,-5-3 0 0 0,-31 28-97 0 0,3 3 32 0 0,5 4 0 0 0,-7 21-32 0 0,58-82-20 0 0,3 2 1 0 0,2 1 0 0 0,2 1-1 0 0,-11 40 20 0 0,30-72 33 0 0,4-13-26 0 0,1-1 0 0 0,1 2 0 0 0,-3 12-7 0 0,6-20 2 0 0,-1 4-12 0 0,0 0 0 0 0,1-1 1 0 0,0 1-1 0 0,1 0 1 0 0,1 3 9 0 0,-1-11-1 0 0,0 0 0 0 0,1 0 0 0 0,-1 0 0 0 0,1 0 0 0 0,0 0 0 0 0,0 0 0 0 0,0 0 0 0 0,1 0 1 0 0,-1 0-1 0 0,1-1 0 0 0,-1 1 0 0 0,1 0 0 0 0,0-1 0 0 0,0 0 0 0 0,0 1 0 0 0,0-1 0 0 0,1 0 0 0 0,-1 0 1 0 0,1 0-1 0 0,1 1 1 0 0,7 3 5 0 0,0 0 0 0 0,0-1 0 0 0,0 0 0 0 0,1-1 1 0 0,0 0-1 0 0,1-1-5 0 0,26 5 45 0 0,9 1-45 0 0,-7-3-12 0 0,10 4 12 0 0,36 11 0 0 0,-54-11 0 0 0,-16-6 0 0 0,0 1 0 0 0,0 1 0 0 0,-1 0 0 0 0,0 2 0 0 0,12 6 0 0 0,-17-8 0 0 0,-1 1 0 0 0,0 1 0 0 0,0-1 0 0 0,-1 2 0 0 0,0-1 0 0 0,-1 1 0 0 0,1 0 0 0 0,-2 1 0 0 0,1 0 0 0 0,4 9 0 0 0,-5-5 1 0 0,0 0-1 0 0,-1 0 1 0 0,-1 0 0 0 0,0 1 0 0 0,-1 0 0 0 0,-1 0 0 0 0,0 0 0 0 0,0 15-1 0 0,-2-9 24 0 0,0 0 0 0 0,-2 0 0 0 0,-1 0 0 0 0,0 1 1 0 0,-2-2-1 0 0,-1 6-24 0 0,-22 72-54 0 0,-4-2 0 0 0,-4-1 0 0 0,-5-1 0 0 0,-6 3 54 0 0,-51 109 53 0 0,85-179-47 0 0,-6 26-6 0 0,7-17-62 0 0,7-23 61 0 0,0 0 0 0 0,2 0 0 0 0,0 1 0 0 0,0-1 0 0 0,1 1-1 0 0,1 0 1 0 0,0-1 0 0 0,2 14 1 0 0,1-8-12 0 0,0 0 1 0 0,1 0-1 0 0,2-1 0 0 0,-1 1 0 0 0,2-1 0 0 0,1 1 12 0 0,1-4-25 0 0,0-1-1 0 0,0 1 1 0 0,2-1-1 0 0,0-1 1 0 0,3 3 25 0 0,-6-8-17 0 0,16 20-98 0 0,1 0-1 0 0,1-2 1 0 0,2-2 0 0 0,7 5 115 0 0,-18-17-164 0 0,-1 1 1 0 0,0 1 0 0 0,-1 1 0 0 0,0 0 0 0 0,4 7 163 0 0,13 17-131 0 0,-21-26 108 0 0,0 0-1 0 0,-1 1 1 0 0,0 0-1 0 0,-1 1 1 0 0,2 5 23 0 0,-1 3 11 0 0,-2 0 1 0 0,0 1 0 0 0,-1-1 0 0 0,-1 1 0 0 0,-2 1-1 0 0,0-1 1 0 0,-2 1 0 0 0,0-1 0 0 0,-2 1-1 0 0,0 0 1 0 0,-2 0 0 0 0,-3 12-12 0 0,-11 57 922 0 0,-24 76-922 0 0,-38 90 440 0 0,12-41-245 0 0,53-174-184 0 0,-126 427-160 0 0,6-35-505 0 0,77-215-169 0 0,37-144 588 0 0,-18 74-309 0 0</inkml:trace>
+  <inkml:trace contextRef="#ctx0" brushRef="#br0" timeOffset="6980.535">1498 1901 9936 0 0,'-26'-94'1032'0'0,"25"86"-1022"0"0,1 24-23 0 0,-2-1-1 0 0,0 0 0 0 0,0 0 1 0 0,-2 0-1 0 0,-4 13 14 0 0,-4 7-174 0 0,-16 31 174 0 0,-13 13-208 0 0,-3-2 0 0 0,-9 5 208 0 0,-23 25-140 0 0,-28 26 140 0 0,30-40-20 0 0,-128 157 20 0 0,157-193 0 0 0,-319 415 0 0 0,290-368 0 0 0,-29 57 0 0 0,60-85 0 0 0,3 3 0 0 0,-17 52 0 0 0,37-81 18 0 0,2 0 1 0 0,3 1 0 0 0,2 0-1 0 0,-6 49-18 0 0,15-63 49 0 0,2 0 0 0 0,1 2-49 0 0,1-21 34 0 0,2 1 1 0 0,0-1-1 0 0,1 0 0 0 0,0 0 1 0 0,3 3-35 0 0,-1-2 13 0 0,2-1 0 0 0,0 0 0 0 0,1 0 0 0 0,0 0 0 0 0,2-1 0 0 0,0 0 0 0 0,1-1 0 0 0,1 0 0 0 0,0-1 0 0 0,1-1 0 0 0,1 1 0 0 0,0-2 0 0 0,1 0 0 0 0,0-1 0 0 0,1 0 0 0 0,8 3-13 0 0,29 16 48 0 0,0-3 1 0 0,2-2-1 0 0,21 5-48 0 0,24 4 519 0 0,53 10-519 0 0,-124-38 52 0 0,420 109 300 0 0,-346-89-251 0 0,-2 6 1 0 0,-2 3 0 0 0,26 17-102 0 0,-39-10-131 0 0,-2 3 1 0 0,36 29 130 0 0,-72-42 0 0 0,-2 1 0 0 0,-2 3 0 0 0,32 34 0 0 0,-56-49 50 0 0,0 2 1 0 0,3 8-51 0 0,-6-9 51 0 0,-2-2-33 0 0,-1 1 0 0 0,-2 0 0 0 0,0 0 1 0 0,-1 1-1 0 0,-2 0 0 0 0,0 1 1 0 0,-1 0-1 0 0,-2 1 0 0 0,0 0 0 0 0,-2 0 1 0 0,-1 0-1 0 0,0 0 0 0 0,-2 0 1 0 0,-1 1-19 0 0,-2 52 48 0 0,-3-1 0 0 0,-4 1-1 0 0,-8 24-47 0 0,-6 2 62 0 0,-4-2-1 0 0,-10 17-61 0 0,-124 318 128 0 0,-30 54 54 0 0,170-428-161 0 0,4 0 0 0 0,2 1 1 0 0,-5 62-22 0 0,9-13 64 0 0,5 98-64 0 0,18 361 28 0 0,-10-527 4 0 0,4 41-66 0 0,4 0 1 0 0,8 21 33 0 0,-6-55-39 0 0,2 1 0 0 0,9 16 39 0 0,-9-25-3 0 0,-3-14 3 0 0,1-1 0 0 0,2-1 0 0 0,0 0 0 0 0,2 0 0 0 0,1-2 0 0 0,8 9 0 0 0,38 44 0 0 0,26 22 0 0 0,-7-8 0 0 0,125 161 0 0 0,-169-205-39 0 0,-2 1 1 0 0,-2 2-1 0 0,-2 1 1 0 0,-3 2 0 0 0,20 54 38 0 0,-42-93-21 0 0,16 39-6 0 0,-3 2 0 0 0,6 26 27 0 0,-5-3-18 0 0,-5 0 0 0 0,-2 1 1 0 0,-3 16 17 0 0,-5 9 0 0 0,-4 1 0 0 0,-11 80 0 0 0,2-117-64 0 0,-3-1 0 0 0,-3 0 0 0 0,-10 21 64 0 0,-1-5-528 0 0,-4-2 0 0 0,-31 66 528 0 0,-93 157-1110 0 0,88-190-1596 0 0,-46 61 2706 0 0,66-117-856 0 0</inkml:trace>
+  <inkml:trace contextRef="#ctx0" brushRef="#br0" timeOffset="13834.195">715 2513 7248 0 0,'0'0'209'0'0,"1"0"-5"0"0,20-6-157 0 0,3 0 22 0 0,215-13 686 0 0,-59 6-391 0 0,-114 9-108 0 0,1 2 0 0 0,1 4-256 0 0,36-4 222 0 0,2 1-60 0 0,3 7-136 0 0,58 12-26 0 0,-109-9 28 0 0,-1 4-1 0 0,0 1 1 0 0,38 17-28 0 0,-48-13 71 0 0,-2 2-1 0 0,-1 2 1 0 0,0 2 0 0 0,31 24-71 0 0,-59-37 0 0 0,-1 2 0 0 0,-1-1 0 0 0,0 2 0 0 0,0 0 0 0 0,3 6 0 0 0,10 17 0 0 0,16 27 0 0 0,-30-42 0 0 0,-1 2 0 0 0,-2-1 0 0 0,0 2 0 0 0,4 15 0 0 0,-11-27 17 0 0,1 0 0 0 0,-2 0 1 0 0,1 1-1 0 0,-2-1 0 0 0,0 1 1 0 0,0-1-1 0 0,-2 1 0 0 0,1-1 1 0 0,-2 1-1 0 0,0-1 0 0 0,0 1 1 0 0,-1-1-1 0 0,-1 0 0 0 0,0 0 1 0 0,-6 11-18 0 0,2-7 55 0 0,-1 0 1 0 0,-1 0 0 0 0,0-1-1 0 0,-1 0 1 0 0,0-1 0 0 0,-2 0-1 0 0,0-1 1 0 0,-1 0-56 0 0,-54 49 181 0 0,-43 28-181 0 0,67-58 231 0 0,-2-3 1 0 0,-1-1 0 0 0,-15 5-232 0 0,-483 242-253 0 0,472-238 422 0 0,-64 45-169 0 0,92-52 46 0 0,2 2 0 0 0,1 2-1 0 0,-16 19-45 0 0,18-14 3 0 0,1 3 0 0 0,-25 36-3 0 0,48-56 18 0 0,1 0 0 0 0,1 0 0 0 0,-2 8-18 0 0,10-18-66 0 0,1 0-1 0 0,0 1 1 0 0,1 0-1 0 0,0 0 1 0 0,1 0-1 0 0,1 0 1 0 0,0 2 66 0 0,1-10-16 0 0,-1 11-23 0 0,1-1 0 0 0,1 1 0 0 0,0 0 0 0 0,2 2 39 0 0,-2-13-3 0 0,1-1 0 0 0,1 1 0 0 0,-1 0-1 0 0,1-1 1 0 0,0 1 0 0 0,0-1 0 0 0,1 0 0 0 0,0 0-1 0 0,0 0 1 0 0,0 0 0 0 0,0 0 0 0 0,1 0 0 0 0,3 3 3 0 0,1 0 2 0 0,1-1 0 0 0,-1 0 0 0 0,1-1 0 0 0,1 0 0 0 0,-1 0 0 0 0,1-1 0 0 0,0 0 0 0 0,5 1-2 0 0,21 8 46 0 0,30 5-46 0 0,-54-15 8 0 0,89 22 7 0 0,-18-5-52 0 0,31 14 37 0 0,182 69-368 0 0,-118-45 352 0 0,-127-40 16 0 0,107 41 0 0 0,-62-14 0 0 0,25 20 0 0 0,-57-31 0 0 0,-53-28 58 0 0,-1 0 0 0 0,1 0 0 0 0,-2 1 0 0 0,1 0 0 0 0,-1 0 0 0 0,-1 1 0 0 0,1 1 0 0 0,4 6-58 0 0,-3-2 11 0 0,-6-9-17 0 0,0 0 0 0 0,0 1 0 0 0,-1-1 0 0 0,3 6 6 0 0,-5-8 12 0 0,0 0 0 0 0,0-1 0 0 0,0 1-1 0 0,-1 0 1 0 0,1 0 0 0 0,-1 0-1 0 0,1 0 1 0 0,-1 0 0 0 0,0 0-1 0 0,-1 0 1 0 0,1 0 0 0 0,-1 3-12 0 0,-1 4 46 0 0,-1-1 0 0 0,0 1 1 0 0,-1-1-1 0 0,0 0 0 0 0,0 0 1 0 0,-1 0-1 0 0,0-1 0 0 0,-1 0 1 0 0,-3 4-47 0 0,-11 13-17 0 0,-2-1 1 0 0,-6 5 16 0 0,3-6 40 0 0,0-2 1 0 0,-2 0 0 0 0,0-2-1 0 0,-4 1-40 0 0,-83 45 488 0 0,-9-1-488 0 0,52-28 8 0 0,-80 39 46 0 0,48-23-54 0 0,9-2-41 0 0,30-16-101 0 0,-38 26 142 0 0,-62 47-401 0 0,35-19 185 0 0,-98 70 160 0 0,207-142-18 0 0,1 0 1 0 0,0 1-1 0 0,1 1 0 0 0,1 1 1 0 0,1 1-1 0 0,-6 9 74 0 0,8-9-103 0 0,8-13 63 0 0,1 0 0 0 0,1 0 0 0 0,-1 0 0 0 0,1 1 1 0 0,1 0-1 0 0,-1-1 0 0 0,1 2 40 0 0,-1 5-5 0 0,1 1-1 0 0,0-1 1 0 0,1 1 0 0 0,0 0 0 0 0,1 0 0 0 0,1 0 0 0 0,1 7 5 0 0,-1-13-3 0 0,1-1 1 0 0,0 0-1 0 0,1 0 0 0 0,0 0 1 0 0,0 0-1 0 0,1-1 1 0 0,0 1-1 0 0,0-1 1 0 0,0 1-1 0 0,1-1 0 0 0,0 0 1 0 0,1 0-1 0 0,0-1 1 0 0,3 4 2 0 0,15 16 0 0 0,-10-11 0 0 0,0-2 0 0 0,1 1 0 0 0,1-1 0 0 0,13 9 0 0 0,96 54 10 0 0,-94-61 90 0 0,0 0-1 0 0,1-2 1 0 0,1-1 0 0 0,0-2-1 0 0,0-1 1 0 0,10 1-100 0 0,7 2 249 0 0,-1 3 0 0 0,11 6-249 0 0,93 42 182 0 0,-90-33-182 0 0,32 22 0 0 0,-15-8 0 0 0,28 16 0 0 0,-72-43-7 0 0,-2 2 1 0 0,0 1-1 0 0,-1 1 1 0 0,-1 2 0 0 0,24 23 6 0 0,-39-31-9 0 0,-1 1 0 0 0,-1 1 0 0 0,-1 0 0 0 0,7 12 9 0 0,-13-18-5 0 0,-1 0 1 0 0,0 1-1 0 0,-1 0 1 0 0,0 0-1 0 0,-1 0 1 0 0,0 1-1 0 0,-1-1 1 0 0,0 6 4 0 0,2 14-4 0 0,-1-16 31 0 0,-1 2-1 0 0,-1-1 1 0 0,-1 0-1 0 0,0 0 1 0 0,-2 1 0 0 0,0 6-27 0 0,-1-13 35 0 0,0 7 48 0 0,-1 0 0 0 0,-1 0 0 0 0,-1 0-1 0 0,-1 2-82 0 0,-1 0 189 0 0,-1-1 0 0 0,0 1 0 0 0,-2-1 0 0 0,0-1 0 0 0,-1 0 0 0 0,-3 3-189 0 0,0-2 118 0 0,8-11-92 0 0,1-1 1 0 0,-1 1-1 0 0,-1-2 1 0 0,-4 6-27 0 0,-37 32 54 0 0,17-15 68 0 0,-23 16-122 0 0,23-22 1 0 0,-252 176 62 0 0,161-129-63 0 0,45-26 0 0 0,-4 6 0 0 0,52-30 0 0 0,0-1 0 0 0,1 1 0 0 0,-24 22 0 0 0,1 4 0 0 0,26-25 0 0 0,2 1 0 0 0,0 1 0 0 0,1 2 0 0 0,-17 24-190 0 0,-2 8 190 0 0,33-42-5 0 0,0-1 1 0 0,0 1-1 0 0,1 1 0 0 0,1-1 0 0 0,1 1 1 0 0,0 0-1 0 0,1 0 0 0 0,1 1 0 0 0,0-1 1 0 0,2 1-1 0 0,-1 15 5 0 0,3 22-45 0 0,2 1-1 0 0,11 53 46 0 0,-8-62-141 0 0,18 101-188 0 0,-17-114 312 0 0,3 0 1 0 0,1 0-1 0 0,1-1 17 0 0,-4-8-3 0 0,4 1 3 0 0,0 0 0 0 0,1 0 0 0 0,1-2 0 0 0,3 2 0 0 0,-11-15 0 0 0,2 0 0 0 0,-1-1 0 0 0,1 0 0 0 0,0 0 0 0 0,1-1 0 0 0,0 0 0 0 0,1 1 0 0 0,37 31 0 0 0,-36-29 0 0 0,1 0 0 0 0,0-2 0 0 0,0 1 0 0 0,0-2 0 0 0,1 1 0 0 0,1-2 0 0 0,11 5 0 0 0,107 46-23 0 0,-108-47-21 0 0,100 53 20 0 0,148 47 123 0 0,-241-96-119 0 0,0 1 1 0 0,-1 1 0 0 0,1 3 19 0 0,7 4-38 0 0,16 6 38 0 0,-42-23 5 0 0,-1-1 0 0 0,0 1 1 0 0,0 1-1 0 0,-1 0 0 0 0,0 1 1 0 0,0 0-1 0 0,-1 0 0 0 0,0 1 1 0 0,3 5-6 0 0,-1 0 8 0 0,-1 0 0 0 0,-1 1 0 0 0,-1 0 0 0 0,0 0 0 0 0,-1 1 0 0 0,3 11-8 0 0,-6-13-9 0 0,-1 0 0 0 0,-1 1 0 0 0,0 0 1 0 0,-1-1-1 0 0,-1 1 0 0 0,0 0 0 0 0,-2 10 9 0 0,-8 36 378 0 0,3-21-169 0 0,-1 2-196 0 0,-1-1 1 0 0,-2 1-1 0 0,-2-2 0 0 0,-2 0 1 0 0,-1 0-1 0 0,-6 5-13 0 0,3-13-43 0 0,-3 0-1 0 0,0 0 1 0 0,-14 12 43 0 0,9-10 51 0 0,-45 52 387 0 0,29-36 107 0 0,-6 13-545 0 0,22-27 100 0 0,3-3 72 0 0,-11 19-172 0 0,31-46 1 0 0,-35 58-22 0 0,4 1 0 0 0,3 2 1 0 0,-5 20 20 0 0,-8 44-91 0 0,7 2 0 0 0,5 2 1 0 0,-2 53 90 0 0,12-67 0 0 0,14-79 0 0 0,5-26 0 0 0,0 0 0 0 0,0 14 0 0 0,2 1 0 0 0,0 1 0 0 0,3-1 0 0 0,0 2 0 0 0,9 80-72 0 0,8 74 5 0 0,-5-23-168 0 0,-4-19 101 0 0,-6-64 0 0 0,3 5 64 0 0,-5-68 146 0 0,-1 1 0 0 0,0 6-76 0 0,0 28-1712 0 0,12-64 1541 0 0,-7 2 89 0 0,0-1 0 0 0,-1 1 0 0 0,0-1 0 0 0,-1 0 0 0 0,0-1 0 0 0,0 1 0 0 0,0-10 82 0 0,0 10-129 0 0,22-117-500 0 0,5-85 629 0 0,-10 60 183 0 0,16-181 971 0 0,-6 40-668 0 0,-3 72-374 0 0,9-59 368 0 0,22-268 192 0 0,-49 354 385 0 0,-9-3-1057 0 0,0 100 407 0 0,0-9-40 0 0,-4-301 577 0 0,0 159-112 0 0,-1 72-68 0 0,6-58-128 0 0,3 86-260 0 0,4-333 256 0 0,-8 405-636 0 0,-4-176 184 0 0,-3 97-59 0 0,-4-49 102 0 0,4-18 167 0 0,5 82-380 0 0,0-250 139 0 0,4 205-154 0 0,-17-225 4 0 0,-19 1 14 0 0,-8 76 87 0 0,25 209-148 0 0,-22-116 144 0 0,38 228-88 0 0,-35-328 48 0 0,23 130 170 0 0,7 96 146 0 0,-5-151-552 0 0,-2-36 259 0 0,3 104 135 0 0,-7-27-469 0 0,13 138 249 0 0,-2-39-52 0 0,5 3-2 0 0,1-106 48 0 0,24-146 25 0 0,-6 128-58 0 0,-10 38 187 0 0,-11-82-142 0 0,1 163-46 0 0,14-96 46 0 0,2 99-128 0 0,7 0 0 0 0,7-11 128 0 0,-13 64-340 0 0,0 10 185 0 0,-6 23-76 0 0,3-26 231 0 0,0-13-144 0 0,-3 24 34 0 0,-2-16 110 0 0,-3-119-103 0 0,-4 140 42 0 0,-5-104-56 0 0,5 142-87 0 0,-1 0-1 0 0,-1 0 0 0 0,0 1 1 0 0,0-1-1 0 0,-3-6 205 0 0,3 12-112 0 0,1 0 0 0 0,-1 0 0 0 0,1 0 0 0 0,-1 0 0 0 0,0 1 0 0 0,0-1 0 0 0,0 1 112 0 0,-11-17-220 0 0,12 16 212 0 0,-1 1-1 0 0,1-1 0 0 0,-1 0 0 0 0,0 1 0 0 0,0-1 0 0 0,0 1 0 0 0,0 0 0 0 0,0 0 0 0 0,0 0 0 0 0,-1 0 1 0 0,1 0-1 0 0,-2-1 9 0 0,-23-20-294 0 0,26 22 166 0 0,1 1 34 0 0,-4-8-185 0 0,4 7 276 0 0,0 1 0 0 0,0-1 1 0 0,0 1-1 0 0,0-1 0 0 0,0 1 0 0 0,0 0 0 0 0,0-1 0 0 0,0 1 1 0 0,0-1-1 0 0,0 1 0 0 0,0-1 0 0 0,0 1 0 0 0,0-1 0 0 0,1 1 0 0 0,-1 0 1 0 0,0-1-1 0 0,0 1 0 0 0,1-1 0 0 0,-1 1 0 0 0,0 0 0 0 0,0-1 3 0 0,1 1-17 0 0,0-2-61 0 0,-1 2-2 0 0,0 0 24 0 0,5-12 280 0 0,-2 5-156 0 0,-2 6-113 0 0,-1 1-10 0 0,-1-1 85 0 0,-2-1-9 0 0,2 1 32 0 0,1 0 1 0 0,0-4-54 0 0,0 4-54 0 0,0 1-10 0 0,0 0-5 0 0,0 0-22 0 0,0 0 22 0 0,0 0 110 0 0,0 0 45 0 0,0 0 8 0 0,0 0-36 0 0,0 0-150 0 0,0 0-16 0 0,0 0 37 0 0,0 0 114 0 0,0-1 15 0 0,0 1-60 0 0,0 0 0 0 0,0 0 0 0 0,0-1-1 0 0,0 1 1 0 0,0 0 0 0 0,0 0 0 0 0,0-1-1 0 0,0 1 1 0 0,0 0 0 0 0,0 0 0 0 0,0-1-1 0 0,0 1 1 0 0,0 0 0 0 0,0 0 0 0 0,0-1-1 0 0,0 1 1 0 0,0 0 0 0 0,0 0 0 0 0,0-1-1 0 0,0 1 1 0 0,0 0 0 0 0,1 0 0 0 0,-1 0-1 0 0,0-1 1 0 0,0 1 0 0 0,0 0 0 0 0,0 0-1 0 0,1 0 1 0 0,-1 0 0 0 0,0-1 0 0 0,0 1 2 0 0,1 0 3 0 0,-1 0 1 0 0,0-1-1 0 0,1 1 0 0 0,-1 0 1 0 0,0 0-1 0 0,0-1 1 0 0,1 1-1 0 0,-1 0 1 0 0,0-1-1 0 0,0 1 1 0 0,0-1-1 0 0,0 1 0 0 0,1 0 1 0 0,-1-1-1 0 0,0 1 1 0 0,0-1-1 0 0,0 1 1 0 0,0 0-1 0 0,0-1 1 0 0,0 1-1 0 0,0-1 0 0 0,0 1 1 0 0,0 0-1 0 0,0-1 1 0 0,0 1-1 0 0,0-1 1 0 0,0 1-1 0 0,-1-1-3 0 0,2-2 59 0 0,12-31 95 0 0,-12 30-154 0 0,1 1 0 0 0,-1-1 0 0 0,0 1 0 0 0,0-1 0 0 0,0 1 0 0 0,0-1 0 0 0,-1 0 0 0 0,1-1 0 0 0,3-18 0 0 0,13-39 0 0 0,-3 7 3 0 0,-6 18-28 0 0,30-121 138 0 0,-30 120-156 0 0,3 1-1 0 0,1 0 0 0 0,1 1 1 0 0,2 0-1 0 0,2 2 1 0 0,1 0-1 0 0,2 0 1 0 0,1 2-1 0 0,4-3 44 0 0,116-137 91 0 0,-64 82-129 0 0,-66 78 2 0 0,1 0-1 0 0,1 1 0 0 0,0 1 0 0 0,0 0 0 0 0,1 1 0 0 0,0 0 0 0 0,1 1 0 0 0,0 1 0 0 0,0 0 0 0 0,7-1 37 0 0,31-18-70 0 0,-39 18 55 0 0,1 1-1 0 0,0 0 1 0 0,0 2-1 0 0,16-5 16 0 0,-27 9-3 0 0,14-3-3 0 0,0-1 0 0 0,-1 0 0 0 0,11-5 6 0 0,12-6-80 0 0,1 1 1 0 0,24-4 79 0 0,86-14-80 0 0,-135 29 63 0 0,-9 3-5 0 0,0 0 0 0 0,0 0-1 0 0,0 0 1 0 0,0 1 0 0 0,1 0 0 0 0,-1 0 0 0 0,0 1 0 0 0,0 0 0 0 0,3 1 22 0 0,-7-1-18 0 0,-1-1 0 0 0,1 1 0 0 0,0 0 1 0 0,-1 0-1 0 0,1 1 0 0 0,-1-1 0 0 0,0 0 0 0 0,1 1 1 0 0,-1 0-1 0 0,0-1 0 0 0,0 1 0 0 0,0 0 1 0 0,0 0-1 0 0,0 0 0 0 0,-1 0 0 0 0,1 0 0 0 0,0 1 1 0 0,-1-1-1 0 0,0 0 0 0 0,1 1 0 0 0,-1-1 1 0 0,0 1-1 0 0,0 0 0 0 0,-1-1 0 0 0,1 1 1 0 0,0 0 17 0 0,2 20-87 0 0,0 1 1 0 0,-2 20 86 0 0,2 17-46 0 0,7 4-12 0 0,-5-35 60 0 0,-2 0 1 0 0,0 19-3 0 0,0-10 0 0 0,-1-29-3 0 0,-2 0 0 0 0,1 0 1 0 0,-1 0-1 0 0,-1 6 3 0 0,-3 35-58 0 0,3-31 60 0 0,0-1-1 0 0,-2 0 1 0 0,-1 3-2 0 0,0 1-2 0 0,-1 18 2 0 0,0-3-168 0 0,1-21 9 0 0,3-14 165 0 0,0 0 0 0 0,0 0 1 0 0,1 1-1 0 0,-1-1 1 0 0,1 0-1 0 0,-1 3-6 0 0,2 12 148 0 0,-1-8-197 0 0,0-1 0 0 0,0 0 0 0 0,-1 0 1 0 0,0 0-1 0 0,-1 5 49 0 0,0-4 21 0 0,1-7 3 0 0,1 0 1 0 0,-1-1-1 0 0,0 1 1 0 0,0 0-1 0 0,0-1 0 0 0,0 1 1 0 0,-1 0-25 0 0,-5 9 3 0 0,5-7-13 0 0,-1 1-1 0 0,-1-1 1 0 0,1 0 0 0 0,-1-1-1 0 0,0 1 1 0 0,0 0 0 0 0,-1 0 10 0 0,-2 2 19 0 0,-1 0 1 0 0,-1 0-1 0 0,1 0 1 0 0,-1-1-1 0 0,-1-1 1 0 0,1 1-1 0 0,-1-2 1 0 0,0 1 0 0 0,-3 0-20 0 0,6-2 20 0 0,0 0 0 0 0,1 0 0 0 0,-1 0 0 0 0,1 1 0 0 0,0 0-20 0 0,-22 12-4 0 0,18-12 5 0 0,0-1 0 0 0,0 0 1 0 0,-8 1-2 0 0,8-2-81 0 0,0 0 0 0 0,1 1 0 0 0,-7 3 81 0 0,3-1 42 0 0,1-1 1 0 0,-1 0-1 0 0,0-1 1 0 0,-1 1-43 0 0,5-3 5 0 0,7 0-7 0 0,2-1 3 0 0,-1 0 0 0 0,0 0-1 0 0,1 0 1 0 0,-1 0-1 0 0,0 0 1 0 0,1 0-1 0 0,-1 0 1 0 0,0 1-1 0 0,1-1 1 0 0,-1 0 0 0 0,0 0-1 0 0,1 1 1 0 0,-1-1-1 0 0,1 1 1 0 0,-1-1-1 0 0,1 0 1 0 0,-1 1 0 0 0,1-1-1 0 0,-1 1 1 0 0,1-1-1 0 0,-1 1 0 0 0,0 0 67 0 0,-1-1 102 0 0,0-1-141 0 0,-12-10 364 0 0,10 11-418 0 0,1-1-18 0 0,-7-10 144 0 0,5 4-112 0 0,5 5-55 0 0,-1 1-47 0 0,0 1 105 0 0,1-1-1 0 0,-1 1 1 0 0,1-1-1 0 0,0 1 1 0 0,-1-1-1 0 0,1 1 0 0 0,0-1 1 0 0,0 1-1 0 0,0-1 1 0 0,-1 1-1 0 0,1-1 1 0 0,0 1-1 0 0,0-1 1 0 0,0 0-1 0 0,0 1 0 0 0,0-1 1 0 0,0 1-1 0 0,0-1 1 0 0,0 0-1 0 0,0 1 1 0 0,0-1-1 0 0,0 1 1 0 0,1-1 9 0 0,-1-1 66 0 0,0 2 41 0 0,-2-1 12 0 0,-4-3-41 0 0,4 3-160 0 0,2 1-25 0 0,0-1 85 0 0,-1 1 1 0 0,1-1 0 0 0,-1 1-1 0 0,0-1 1 0 0,1 1 0 0 0,-1 0-1 0 0,0 0 1 0 0,1-1-1 0 0,-1 1 1 0 0,0 0 0 0 0,1 0-1 0 0,-1 0 1 0 0,0-1 0 0 0,1 1-1 0 0,-1 0 1 0 0,0 0-1 0 0,1 0 1 0 0,-1 0 0 0 0,0 1-1 0 0,0-1 1 0 0,1 0 0 0 0,-1 0-1 0 0,0 0 1 0 0,1 0-1 0 0,-1 1 1 0 0,0-1 0 0 0,1 0-1 0 0,-1 1 1 0 0,0-1 21 0 0,0 1 7 0 0,-1 0 99 0 0,2-1 1 0 0,0 0 37 0 0,0 0 15 0 0,0 0 1 0 0,0 0-39 0 0,0 0-162 0 0,0 0-73 0 0,0 0-12 0 0,0 0 32 0 0,0 0 108 0 0,0 0-101 0 0,0 0-60 0 0,0 0-11 0 0,13-5 103 0 0,-10 3 149 0 0,0 0 0 0 0,0 0 1 0 0,0 0-1 0 0,0-1 0 0 0,-1 1 0 0 0,1-1-94 0 0,10-11 259 0 0,-9 9-348 0 0,1 0-1 0 0,0 0 1 0 0,0 1 0 0 0,2-2 89 0 0,-4 3-10 0 0,0 1 1 0 0,0-1-1 0 0,0 0 1 0 0,-1 0-1 0 0,1 0 1 0 0,0-2 9 0 0,13-14 45 0 0,10-3-45 0 0,-3 1-11 0 0,-21 17 14 0 0,0 1 0 0 0,1-1 1 0 0,-1 1-1 0 0,1 0 0 0 0,-1 0 1 0 0,3-2-4 0 0,-2 3-9 0 0,1-4 9 0 0,-3 4 0 0 0,0 0 0 0 0,0 0 0 0 0,0 1 0 0 0,0-1 0 0 0,0 0 0 0 0,0 0 0 0 0,1 1 0 0 0,0-2 0 0 0,-1 2 0 0 0,0 0 0 0 0,-1 0 0 0 0,1 1 0 0 0,-1-1 0 0 0,1 0 0 0 0,0 0 0 0 0,-1 0 0 0 0,0 0 0 0 0,1 1 0 0 0,-1-1 0 0 0,0 0 0 0 0,1 0 0 0 0,-1-1 0 0 0,1-2 41 0 0,-1 0 0 0 0,1 0 0 0 0,0 0 0 0 0,1 0 0 0 0,-1 0 1 0 0,1 0-1 0 0,0 0 0 0 0,2-3-41 0 0,0-10-292 0 0,-3 13 308 0 0,-1 2 12 0 0,0 0-1 0 0,1 1 0 0 0,-1-1 1 0 0,0 0-1 0 0,0 0 0 0 0,0 0 0 0 0,0 1 1 0 0,0-1-1 0 0,-1 0 0 0 0,1 0 1 0 0,0 1-1 0 0,-1-3-27 0 0,-3-15 18 0 0,3 15-47 0 0,1 0 0 0 0,-1 0 0 0 0,0 0 0 0 0,-1 0 0 0 0,1 1 0 0 0,-1-1 0 0 0,1 0 0 0 0,-1 1 0 0 0,0-1 0 0 0,-3-2 29 0 0,0-3 36 0 0,-1-1 1 0 0,-1 1-1 0 0,0 0 0 0 0,0 0 1 0 0,-1 0-1 0 0,0 1 0 0 0,0 1 1 0 0,-7-6-37 0 0,-15-11 0 0 0,18 15 0 0 0,10 8 0 0 0,1-1 0 0 0,-1 1 0 0 0,0 0 0 0 0,1 0 0 0 0,-1-1 0 0 0,0 1 0 0 0,0 1 0 0 0,-1-2 0 0 0,-17-5 0 0 0,1-2 0 0 0,-3-1 0 0 0,17 8-18 0 0,0 0 1 0 0,0 1-1 0 0,0-1 1 0 0,0 1 0 0 0,0 0-1 0 0,0 1 1 0 0,-1-1-1 0 0,1 1 18 0 0,-16-2-276 0 0,15 1 249 0 0,-1 1 0 0 0,1 0 1 0 0,0 1-1 0 0,-1 0 0 0 0,1 0 1 0 0,-4 1 26 0 0,0 1 0 0 0,8 1 0 0 0,-17 8-18 0 0,17-11-3 0 0,0-1 0 0 0,0 1 0 0 0,1 0 0 0 0,-1 1-1 0 0,0-1 1 0 0,1 0 0 0 0,-1 0 0 0 0,1 1 0 0 0,0-1 0 0 0,-1 1-1 0 0,1-1 1 0 0,0 1 0 0 0,0 0 0 0 0,0-1 0 0 0,0 1-1 0 0,0 0 1 0 0,0 0 0 0 0,0-1 0 0 0,0 2 21 0 0,-1 3 43 0 0,0-1 0 0 0,0 0 0 0 0,-1-1 0 0 0,0 1 0 0 0,0 0 0 0 0,-2 1-43 0 0,-16 37-133 0 0,13-30 120 0 0,1 1 0 0 0,1 0 0 0 0,1 1 0 0 0,0-1 0 0 0,0 1 0 0 0,2 0 1 0 0,0 1 12 0 0,-9 29-7 0 0,-7 26 7 0 0,12-47 0 0 0,-2-1 0 0 0,-1 0 0 0 0,0 0 0 0 0,-13 17 0 0 0,-24 26 44 0 0,6-10-8 0 0,-31 38-124 0 0,53-66 87 0 0,12-19 17 0 0,0 0 0 0 0,1 1 0 0 0,0 0 1 0 0,-1 4-17 0 0,-6 14 0 0 0,8-19 0 0 0,1 0 0 0 0,0 1 0 0 0,0 0 0 0 0,1 0 0 0 0,-2 10 0 0 0,-15 67 0 0 0,16-70 0 0 0,0 0 0 0 0,-2 0 0 0 0,0 1 0 0 0,-6 17 0 0 0,8-25-4 0 0,0 1 1 0 0,-1-1-1 0 0,0 0 1 0 0,-3 4 3 0 0,-10 18-50 0 0,8-1 50 0 0,3-6 0 0 0,-3 4 59 0 0,-1 13-59 0 0,-5 17-49 0 0,13-50 61 0 0,1-1-1 0 0,1 1 0 0 0,0 0 0 0 0,0 8-11 0 0,-4 23 9 0 0,4-31-21 0 0,-1 0 1 0 0,2 0 0 0 0,0 1-1 0 0,0-1 1 0 0,1 7 11 0 0,0 13 46 0 0,-1-21-31 0 0,0 25-83 0 0,-3 25 68 0 0,1-44 9 0 0,1 1 0 0 0,1-1 0 0 0,1 15-9 0 0,0 28-27 0 0,0-31 20 0 0,0-16 17 0 0,0 0 0 0 0,-1 1 0 0 0,-1-1 0 0 0,0 0 0 0 0,0 0 1 0 0,0 0-1 0 0,-2 3-10 0 0,-1-1-11 0 0,2 1 0 0 0,0 0 1 0 0,0-1-1 0 0,1 12 11 0 0,0-8-11 0 0,-1 0 1 0 0,-2 8 10 0 0,-2 6 3 0 0,0 22-3 0 0,0-7 61 0 0,4-23-87 0 0,0 0 1 0 0,2 7 25 0 0,0-9-4 0 0,-1-1-1 0 0,0 1 1 0 0,-3 3 4 0 0,-9 65 0 0 0,8-44 0 0 0,-12 42 0 0 0,4-11 0 0 0,-5 20 205 0 0,9-48-119 0 0,6-27-60 0 0,-2 0 1 0 0,-5 17-27 0 0,7-27 0 0 0,1 0 0 0 0,0 0 0 0 0,0 6 0 0 0,1-6 0 0 0,-1 1 0 0 0,0-1 0 0 0,-2 4 0 0 0,-5 19-131 0 0,7-29 105 0 0,1-1 0 0 0,0 1 0 0 0,0 0 0 0 0,0 1 0 0 0,0 1 26 0 0,1-1-15 0 0,-1-1 0 0 0,0 0 0 0 0,0 1 0 0 0,0-1 0 0 0,-2 3 15 0 0,1-1 46 0 0,0 0 0 0 0,0 1 0 0 0,1-1 0 0 0,-1 4-46 0 0,-6 22 122 0 0,-2 1-322 0 0,8-25 319 0 0,0 0-1 0 0,-1-1 1 0 0,0 1-1 0 0,0-1 1 0 0,0 0-1 0 0,-1 0 1 0 0,-2 3-119 0 0,2-3-23 0 0,0 0 1 0 0,0 1 0 0 0,1-1-1 0 0,-1 1 1 0 0,0 6 22 0 0,-9 19-390 0 0,11-29 449 0 0,1 1 0 0 0,0-1-1 0 0,-1 1 1 0 0,1-1 0 0 0,1 1-1 0 0,-1-1 1 0 0,1 1 0 0 0,0 1-59 0 0,-1-4 0 0 0,1-1 1 0 0,0 0-1 0 0,0 1 1 0 0,0-1-1 0 0,0 0 0 0 0,1 1 1 0 0,-1-1-1 0 0,0 1 1 0 0,1-1-1 0 0,-1 0 0 0 0,1 0 1 0 0,-1 1-1 0 0,1-1 1 0 0,-1 0-1 0 0,1 0 1 0 0,0 1-1 0 0,0-1 0 0 0,-1 0 1 0 0,1 0-1 0 0,0 0 1 0 0,0 0-1 0 0,0 0 0 0 0,0 0 1 0 0,0-1-1 0 0,1 1 1 0 0,-1 0-1 0 0,0 0 1 0 0,1 0-1 0 0,0-1-123 0 0,0 1 1 0 0,0-1-1 0 0,0 0 1 0 0,0 0-1 0 0,0 0 1 0 0,0 0-1 0 0,0 0 1 0 0,0 0 0 0 0,0 0-1 0 0,1-1 123 0 0,15-5-3862 0 0,-1-1-783 0 0</inkml:trace>
+</inkml:ink>
+</file>
+
+<file path=word/ink/ink2.xml><?xml version="1.0" encoding="utf-8"?>
+<inkml:ink xmlns:inkml="http://www.w3.org/2003/InkML">
+  <inkml:definitions>
+    <inkml:context xml:id="ctx0">
+      <inkml:inkSource xml:id="inkSrc0">
+        <inkml:traceFormat>
+          <inkml:channel name="X" type="integer" min="-2.14748E9" max="2.14748E9" units="cm"/>
+          <inkml:channel name="Y" type="integer" min="-2.14748E9" max="2.14748E9" units="cm"/>
+          <inkml:channel name="F" type="integer" max="32767" units="dev"/>
+          <inkml:channel name="OA" type="integer" max="360" units="deg"/>
+          <inkml:channel name="OE" type="integer" max="90" units="deg"/>
+        </inkml:traceFormat>
+        <inkml:channelProperties>
+          <inkml:channelProperty channel="X" name="resolution" value="1000" units="1/cm"/>
+          <inkml:channelProperty channel="Y" name="resolution" value="1000" units="1/cm"/>
+          <inkml:channelProperty channel="F" name="resolution" value="0" units="1/dev"/>
+          <inkml:channelProperty channel="OA" name="resolution" value="1000" units="1/deg"/>
+          <inkml:channelProperty channel="OE" name="resolution" value="1000" units="1/deg"/>
+        </inkml:channelProperties>
+      </inkml:inkSource>
+      <inkml:timestamp xml:id="ts0" timeString="2019-03-18T07:58:19.928"/>
+    </inkml:context>
+    <inkml:brush xml:id="br0">
+      <inkml:brushProperty name="width" value="0.05" units="cm"/>
+      <inkml:brushProperty name="height" value="0.05" units="cm"/>
+    </inkml:brush>
+  </inkml:definitions>
+  <inkml:trace contextRef="#ctx0" brushRef="#br0">79 1080 8720 0 0,'-13'-29'114'0'0,"1"0"0"0"0,1-1 0 0 0,2 0 0 0 0,2 0 0 0 0,0-1 0 0 0,2 0 0 0 0,1-1 0 0 0,1-9-114 0 0,-2-43 100 0 0,3 0 0 0 0,4 0 0 0 0,3 0 0 0 0,14-65-100 0 0,-11 103-138 0 0,44-203-1106 0 0,-51 241 1163 0 0,0-1-407 0 0,2 16 120 0 0,-2 11 357 0 0,0-1 0 0 0,-1 0 0 0 0,-1 1 11 0 0,1 36 58 0 0,9 162-117 0 0,4 80-63 0 0,-10-255 270 0 0,1 0 0 0 0,2 1-1 0 0,2-2 1 0 0,2 1 0 0 0,3 3-148 0 0,-13-41 67 0 0,1-1 0 0 0,0 0 0 0 0,0 0 0 0 0,0 0 0 0 0,0 0 0 0 0,0 0 0 0 0,0 0 0 0 0,1 0 0 0 0,-1 0 0 0 0,0 0 0 0 0,1 0 0 0 0,0-1 0 0 0,1 2-67 0 0,-3-2 32 0 0,1-1 0 0 0,-1 0 1 0 0,0 0-1 0 0,1 0 0 0 0,-1 0 1 0 0,1 0-1 0 0,-1 1 1 0 0,1-1-1 0 0,-1 0 0 0 0,0 0 1 0 0,1 0-1 0 0,-1 0 0 0 0,1 0 1 0 0,-1 0-1 0 0,1-1 1 0 0,-1 1-1 0 0,0 0 0 0 0,1 0 1 0 0,-1 0-1 0 0,1 0 0 0 0,-1 0 1 0 0,0-1-1 0 0,1 1 1 0 0,-1 0-1 0 0,1 0 0 0 0,-1-1-32 0 0,1 0 71 0 0,1 0-1 0 0,-1-1 0 0 0,0 1 0 0 0,0-1 0 0 0,1 1 1 0 0,-1-1-1 0 0,0 1 0 0 0,0-1 0 0 0,-1 0 0 0 0,1 1-70 0 0,7-19 441 0 0,-1 1 1 0 0,-1-1-1 0 0,0-4-441 0 0,7-20 472 0 0,0 0-76 0 0,60-177 776 0 0,-49 156-1069 0 0,4 0 0 0 0,12-17-103 0 0,-32 66 0 0 0,1 1 0 0 0,0-1 0 0 0,1 2 0 0 0,1-1 0 0 0,10-9 0 0 0,-20 23-2 0 0,1-1 0 0 0,-1 1 0 0 0,1 0 1 0 0,0-1-1 0 0,0 1 0 0 0,0 0 0 0 0,0 0 1 0 0,-1 0-1 0 0,1 0 0 0 0,1 0 1 0 0,-1 0-1 0 0,0 1 0 0 0,0-1 0 0 0,0 1 2 0 0,0 0-7 0 0,-1 0-1 0 0,1 0 0 0 0,-1 0 1 0 0,1 0-1 0 0,-1 0 0 0 0,1 0 1 0 0,-1 1-1 0 0,1-1 0 0 0,-1 1 1 0 0,0-1-1 0 0,1 1 0 0 0,-1-1 0 0 0,0 1 1 0 0,1 0-1 0 0,-1 0 0 0 0,0-1 1 0 0,0 1-1 0 0,0 0 0 0 0,0 0 1 0 0,0 0-1 0 0,0 1 0 0 0,0-1 8 0 0,8 10-57 0 0,-1 0 0 0 0,0 0 0 0 0,-1 1-1 0 0,0 1 1 0 0,-1-1 0 0 0,4 12 57 0 0,3 13-231 0 0,7 32 231 0 0,-8-17-122 0 0,-1 14 122 0 0,7 33-86 0 0,-8-64 136 0 0,1-1 1 0 0,8 17-51 0 0,-18-49 15 0 0,0 1 1 0 0,1 0 0 0 0,-1 0-1 0 0,1-1 1 0 0,-1 1-1 0 0,1-1 1 0 0,0 1-1 0 0,0-1 1 0 0,0 0-1 0 0,0 0 1 0 0,0 0 0 0 0,1 0-1 0 0,-1 0 1 0 0,1 0-1 0 0,1 1-15 0 0,-2-2 8 0 0,0-1 0 0 0,0 1 0 0 0,0 0 0 0 0,1-1 1 0 0,-1 1-1 0 0,0-1 0 0 0,0 0 0 0 0,0 0 0 0 0,0 1 0 0 0,0-1 0 0 0,1-1 0 0 0,-1 1 0 0 0,0 0 0 0 0,0 0 0 0 0,0-1 0 0 0,0 0 0 0 0,0 1 0 0 0,0-1 0 0 0,0 0 0 0 0,0 0 1 0 0,0 0-1 0 0,1 0-8 0 0,10-8 46 0 0,1 0 1 0 0,-1-1 0 0 0,-1 0 0 0 0,0-1 0 0 0,8-10-47 0 0,15-20 359 0 0,1-4-359 0 0,-9 10 63 0 0,5-9 12 0 0,-2-1 1 0 0,2-7-76 0 0,38-59 41 0 0,-62 99-59 0 0,0 1 1 0 0,1 1 0 0 0,0-1-1 0 0,1 2 1 0 0,5-5 17 0 0,-15 14-6 0 0,1-1 0 0 0,-1 1 0 0 0,1 0 0 0 0,-1-1 0 0 0,1 1 0 0 0,-1 0 0 0 0,1 0 0 0 0,-1 0 0 0 0,1 0 1 0 0,-1-1-1 0 0,1 1 0 0 0,0 0 0 0 0,-1 0 0 0 0,1 0 0 0 0,-1 0 0 0 0,1 0 0 0 0,-1 0 0 0 0,1 0 0 0 0,0 1 0 0 0,-1-1 0 0 0,1 0 0 0 0,-1 0 0 0 0,1 0 0 0 0,-1 1 1 0 0,1-1-1 0 0,-1 0 0 0 0,1 0 0 0 0,-1 1 0 0 0,1-1 0 0 0,-1 0 0 0 0,1 1 0 0 0,-1-1 0 0 0,0 1 0 0 0,1-1 0 0 0,-1 0 0 0 0,0 1 0 0 0,1-1 0 0 0,-1 1 0 0 0,0-1 1 0 0,1 1-1 0 0,-1-1 0 0 0,0 1 0 0 0,0-1 0 0 0,0 1 0 0 0,0 0 6 0 0,11 29-106 0 0,-10-25 91 0 0,2 5-12 0 0,-1 0-1 0 0,0 1 1 0 0,-1 2 27 0 0,4 23-65 0 0,-3-28 56 0 0,12 47-60 0 0,-12-51 77 0 0,0 1 0 0 0,0 0 0 0 0,0-1 0 0 0,0 0-1 0 0,1 1 1 0 0,0-1 0 0 0,0 0 0 0 0,0 0-1 0 0,0 0 1 0 0,1 0-8 0 0,5-1 43 0 0,-7-3-40 0 0,1-1 0 0 0,-1 1 1 0 0,1-1-1 0 0,-1 1 0 0 0,1-1 0 0 0,-1 0 1 0 0,0 0-1 0 0,0 0 0 0 0,1 0 0 0 0,-1-1 1 0 0,0 1-1 0 0,0-1 0 0 0,0 1 0 0 0,1-2-3 0 0,23-25 30 0 0,26-42-30 0 0,-21 24 32 0 0,-26 37-22 0 0,0 0 1 0 0,1 1 0 0 0,0-1-1 0 0,1 1 1 0 0,0 0 0 0 0,0 1-1 0 0,0 0 1 0 0,1 0 0 0 0,8-6-11 0 0,-16 13-1 0 0,1 0 1 0 0,-1 0-1 0 0,1-1 1 0 0,-1 1 0 0 0,1 0-1 0 0,-1 0 1 0 0,1 0 0 0 0,-1 0-1 0 0,1 0 1 0 0,-1-1-1 0 0,1 1 1 0 0,-1 0 0 0 0,1 0-1 0 0,-1 0 1 0 0,1 0 0 0 0,-1 1-1 0 0,1-1 1 0 0,-1 0 0 0 0,1 0-1 0 0,-1 0 1 0 0,1 0-1 0 0,-1 0 1 0 0,1 1 0 0 0,-1-1-1 0 0,1 0 1 0 0,-1 0 0 0 0,1 1 0 0 0,0 0-3 0 0,0 0 1 0 0,0 0-1 0 0,1 0 1 0 0,-1 1-1 0 0,0-1 1 0 0,0 0-1 0 0,0 1 1 0 0,-1-1 0 0 0,2 2 2 0 0,0 2-8 0 0,1 1 0 0 0,-1 0 0 0 0,0 0 0 0 0,0 4 8 0 0,26 117 0 0 0,-23-100-16 0 0,2-1 0 0 0,6 16 16 0 0,-9-29-6 0 0,1-1 1 0 0,1 0 0 0 0,0 0-1 0 0,1-1 1 0 0,0 1 0 0 0,4 3 5 0 0,-7-11-22 0 0,0 1 0 0 0,1-1 0 0 0,0 0 0 0 0,0 0 0 0 0,0 0 0 0 0,1 0 0 0 0,-1-1 0 0 0,1 0 0 0 0,0 0 0 0 0,0-1 0 0 0,0 1 0 0 0,0-1 0 0 0,0-1 0 0 0,0 1 0 0 0,0-1 0 0 0,1 0 1 0 0,-1-1-1 0 0,1 1 0 0 0,-1-1 0 0 0,0 0 0 0 0,1-1 0 0 0,-1 0 0 0 0,1 0 0 0 0,2-1 22 0 0,16-5-378 0 0,-1-2 1 0 0,0-1-1 0 0,-1-1 1 0 0,10-6 377 0 0,88-56-2201 0 0,-89 53 1829 0 0,47-30-746 0 0</inkml:trace>
+</inkml:ink>
 </file>
 
 <file path=word/theme/theme1.xml><?xml version="1.0" encoding="utf-8"?>

</xml_diff>